<commit_message>
the real code was added to the 1-st and 2-nd labs
</commit_message>
<xml_diff>
--- a/C++_Labs.docx
+++ b/C++_Labs.docx
@@ -3623,6 +3623,853 @@
       <w:r>
         <w:rPr>
           <w:rFonts w:eastAsiaTheme="minorEastAsia"/>
+          <w:noProof/>
+          <w:szCs w:val="28"/>
+          <w:lang w:val="en-US"/>
+        </w:rPr>
+        <mc:AlternateContent>
+          <mc:Choice Requires="wps">
+            <w:drawing>
+              <wp:anchor distT="45720" distB="45720" distL="114300" distR="114300" simplePos="0" relativeHeight="251659264" behindDoc="0" locked="0" layoutInCell="1" allowOverlap="1" wp14:anchorId="14F8AC81" wp14:editId="6186377F">
+                <wp:simplePos x="0" y="0"/>
+                <wp:positionH relativeFrom="page">
+                  <wp:posOffset>4671892</wp:posOffset>
+                </wp:positionH>
+                <wp:positionV relativeFrom="paragraph">
+                  <wp:posOffset>-546160</wp:posOffset>
+                </wp:positionV>
+                <wp:extent cx="1659255" cy="3265715"/>
+                <wp:effectExtent l="0" t="0" r="17145" b="11430"/>
+                <wp:wrapSquare wrapText="bothSides"/>
+                <wp:docPr id="217" name="Text Box 2"/>
+                <wp:cNvGraphicFramePr>
+                  <a:graphicFrameLocks xmlns:a="http://schemas.openxmlformats.org/drawingml/2006/main"/>
+                </wp:cNvGraphicFramePr>
+                <a:graphic xmlns:a="http://schemas.openxmlformats.org/drawingml/2006/main">
+                  <a:graphicData uri="http://schemas.microsoft.com/office/word/2010/wordprocessingShape">
+                    <wps:wsp>
+                      <wps:cNvSpPr txBox="1">
+                        <a:spLocks noChangeArrowheads="1"/>
+                      </wps:cNvSpPr>
+                      <wps:spPr bwMode="auto">
+                        <a:xfrm>
+                          <a:off x="0" y="0"/>
+                          <a:ext cx="1659255" cy="3265715"/>
+                        </a:xfrm>
+                        <a:prstGeom prst="rect">
+                          <a:avLst/>
+                        </a:prstGeom>
+                        <a:solidFill>
+                          <a:srgbClr val="FFFFFF"/>
+                        </a:solidFill>
+                        <a:ln w="9525">
+                          <a:solidFill>
+                            <a:srgbClr val="000000"/>
+                          </a:solidFill>
+                          <a:miter lim="800000"/>
+                          <a:headEnd/>
+                          <a:tailEnd/>
+                        </a:ln>
+                      </wps:spPr>
+                      <wps:txbx>
+                        <w:txbxContent>
+                          <w:p>
+                            <w:pPr>
+                              <w:spacing w:after="0" w:line="240" w:lineRule="auto"/>
+                              <w:ind w:left="28"/>
+                              <w:rPr>
+                                <w:rFonts w:eastAsiaTheme="minorEastAsia"/>
+                                <w:szCs w:val="28"/>
+                                <w:lang w:val="en-US"/>
+                              </w:rPr>
+                            </w:pPr>
+                            <w:r>
+                              <w:rPr>
+                                <w:rFonts w:eastAsiaTheme="minorEastAsia"/>
+                                <w:szCs w:val="28"/>
+                                <w:lang w:val="en-US"/>
+                              </w:rPr>
+                              <w:t>#include &lt;iostream&gt;</w:t>
+                            </w:r>
+                          </w:p>
+                          <w:p>
+                            <w:pPr>
+                              <w:spacing w:after="0" w:line="240" w:lineRule="auto"/>
+                              <w:ind w:left="28"/>
+                              <w:rPr>
+                                <w:rFonts w:eastAsiaTheme="minorEastAsia"/>
+                                <w:szCs w:val="28"/>
+                                <w:lang w:val="en-US"/>
+                              </w:rPr>
+                            </w:pPr>
+                            <w:r>
+                              <w:rPr>
+                                <w:rFonts w:eastAsiaTheme="minorEastAsia"/>
+                                <w:szCs w:val="28"/>
+                                <w:lang w:val="en-US"/>
+                              </w:rPr>
+                              <w:t>#include &lt;</w:t>
+                            </w:r>
+                            <w:proofErr w:type="spellStart"/>
+                            <w:r>
+                              <w:rPr>
+                                <w:rFonts w:eastAsiaTheme="minorEastAsia"/>
+                                <w:szCs w:val="28"/>
+                                <w:lang w:val="en-US"/>
+                              </w:rPr>
+                              <w:t>math.h</w:t>
+                            </w:r>
+                            <w:proofErr w:type="spellEnd"/>
+                            <w:r>
+                              <w:rPr>
+                                <w:rFonts w:eastAsiaTheme="minorEastAsia"/>
+                                <w:szCs w:val="28"/>
+                                <w:lang w:val="en-US"/>
+                              </w:rPr>
+                              <w:t>&gt;</w:t>
+                            </w:r>
+                          </w:p>
+                          <w:p>
+                            <w:pPr>
+                              <w:spacing w:after="0" w:line="240" w:lineRule="auto"/>
+                              <w:ind w:left="28"/>
+                              <w:rPr>
+                                <w:rFonts w:eastAsiaTheme="minorEastAsia"/>
+                                <w:szCs w:val="28"/>
+                                <w:lang w:val="en-US"/>
+                              </w:rPr>
+                            </w:pPr>
+                            <w:r>
+                              <w:rPr>
+                                <w:rFonts w:eastAsiaTheme="minorEastAsia"/>
+                                <w:szCs w:val="28"/>
+                                <w:lang w:val="en-US"/>
+                              </w:rPr>
+                              <w:t>using namespace std;</w:t>
+                            </w:r>
+                          </w:p>
+                          <w:p>
+                            <w:pPr>
+                              <w:spacing w:after="0" w:line="240" w:lineRule="auto"/>
+                              <w:ind w:left="28"/>
+                              <w:rPr>
+                                <w:rFonts w:eastAsiaTheme="minorEastAsia"/>
+                                <w:szCs w:val="28"/>
+                                <w:lang w:val="en-US"/>
+                              </w:rPr>
+                            </w:pPr>
+                            <w:r>
+                              <w:rPr>
+                                <w:rFonts w:eastAsiaTheme="minorEastAsia"/>
+                                <w:szCs w:val="28"/>
+                                <w:lang w:val="en-US"/>
+                              </w:rPr>
+                              <w:t xml:space="preserve">int </w:t>
+                            </w:r>
+                            <w:proofErr w:type="gramStart"/>
+                            <w:r>
+                              <w:rPr>
+                                <w:rFonts w:eastAsiaTheme="minorEastAsia"/>
+                                <w:szCs w:val="28"/>
+                                <w:lang w:val="en-US"/>
+                              </w:rPr>
+                              <w:t>main(</w:t>
+                            </w:r>
+                            <w:proofErr w:type="gramEnd"/>
+                            <w:r>
+                              <w:rPr>
+                                <w:rFonts w:eastAsiaTheme="minorEastAsia"/>
+                                <w:szCs w:val="28"/>
+                                <w:lang w:val="en-US"/>
+                              </w:rPr>
+                              <w:t>) {</w:t>
+                            </w:r>
+                          </w:p>
+                          <w:p>
+                            <w:pPr>
+                              <w:spacing w:after="0" w:line="240" w:lineRule="auto"/>
+                              <w:ind w:left="28"/>
+                              <w:rPr>
+                                <w:rFonts w:eastAsiaTheme="minorEastAsia"/>
+                                <w:szCs w:val="28"/>
+                                <w:lang w:val="en-US"/>
+                              </w:rPr>
+                            </w:pPr>
+                            <w:r>
+                              <w:rPr>
+                                <w:rFonts w:eastAsiaTheme="minorEastAsia"/>
+                                <w:szCs w:val="28"/>
+                                <w:lang w:val="en-US"/>
+                              </w:rPr>
+                              <w:t>double x, y, fraction1, fraction2;</w:t>
+                            </w:r>
+                          </w:p>
+                          <w:p>
+                            <w:pPr>
+                              <w:spacing w:after="0" w:line="240" w:lineRule="auto"/>
+                              <w:ind w:left="28"/>
+                              <w:rPr>
+                                <w:rFonts w:eastAsiaTheme="minorEastAsia"/>
+                                <w:szCs w:val="28"/>
+                                <w:lang w:val="en-US"/>
+                              </w:rPr>
+                            </w:pPr>
+                            <w:proofErr w:type="spellStart"/>
+                            <w:r>
+                              <w:rPr>
+                                <w:rFonts w:eastAsiaTheme="minorEastAsia"/>
+                                <w:szCs w:val="28"/>
+                                <w:lang w:val="en-US"/>
+                              </w:rPr>
+                              <w:t>cout</w:t>
+                            </w:r>
+                            <w:proofErr w:type="spellEnd"/>
+                            <w:r>
+                              <w:rPr>
+                                <w:rFonts w:eastAsiaTheme="minorEastAsia"/>
+                                <w:szCs w:val="28"/>
+                                <w:lang w:val="en-US"/>
+                              </w:rPr>
+                              <w:t xml:space="preserve"> &lt;&lt; "Enter a number: ";</w:t>
+                            </w:r>
+                          </w:p>
+                          <w:p>
+                            <w:pPr>
+                              <w:spacing w:after="0" w:line="240" w:lineRule="auto"/>
+                              <w:ind w:left="28"/>
+                              <w:rPr>
+                                <w:rFonts w:eastAsiaTheme="minorEastAsia"/>
+                                <w:szCs w:val="28"/>
+                                <w:lang w:val="en-US"/>
+                              </w:rPr>
+                            </w:pPr>
+                            <w:proofErr w:type="spellStart"/>
+                            <w:r>
+                              <w:rPr>
+                                <w:rFonts w:eastAsiaTheme="minorEastAsia"/>
+                                <w:szCs w:val="28"/>
+                                <w:lang w:val="en-US"/>
+                              </w:rPr>
+                              <w:t>cin</w:t>
+                            </w:r>
+                            <w:proofErr w:type="spellEnd"/>
+                            <w:r>
+                              <w:rPr>
+                                <w:rFonts w:eastAsiaTheme="minorEastAsia"/>
+                                <w:szCs w:val="28"/>
+                                <w:lang w:val="en-US"/>
+                              </w:rPr>
+                              <w:t xml:space="preserve"> &gt;&gt; x;</w:t>
+                            </w:r>
+                          </w:p>
+                          <w:p>
+                            <w:pPr>
+                              <w:spacing w:after="0" w:line="240" w:lineRule="auto"/>
+                              <w:ind w:left="28"/>
+                              <w:rPr>
+                                <w:rFonts w:eastAsiaTheme="minorEastAsia"/>
+                                <w:szCs w:val="28"/>
+                                <w:lang w:val="en-US"/>
+                              </w:rPr>
+                            </w:pPr>
+                            <w:r>
+                              <w:rPr>
+                                <w:rFonts w:eastAsiaTheme="minorEastAsia"/>
+                                <w:szCs w:val="28"/>
+                                <w:lang w:val="en-US"/>
+                              </w:rPr>
+                              <w:t xml:space="preserve">fraction1 = ((4 * </w:t>
+                            </w:r>
+                            <w:proofErr w:type="gramStart"/>
+                            <w:r>
+                              <w:rPr>
+                                <w:rFonts w:eastAsiaTheme="minorEastAsia"/>
+                                <w:szCs w:val="28"/>
+                                <w:lang w:val="en-US"/>
+                              </w:rPr>
+                              <w:t>pow(</w:t>
+                            </w:r>
+                            <w:proofErr w:type="gramEnd"/>
+                            <w:r>
+                              <w:rPr>
+                                <w:rFonts w:eastAsiaTheme="minorEastAsia"/>
+                                <w:szCs w:val="28"/>
+                                <w:lang w:val="en-US"/>
+                              </w:rPr>
+                              <w:t xml:space="preserve">x, 2)) + 3 * </w:t>
+                            </w:r>
+                            <w:r>
+                              <w:rPr>
+                                <w:rFonts w:eastAsiaTheme="minorEastAsia"/>
+                                <w:szCs w:val="28"/>
+                                <w:lang w:val="en-US"/>
+                              </w:rPr>
+                              <w:t>x</w:t>
+                            </w:r>
+                            <w:r>
+                              <w:rPr>
+                                <w:rFonts w:eastAsiaTheme="minorEastAsia"/>
+                                <w:szCs w:val="28"/>
+                                <w:lang w:val="en-US"/>
+                              </w:rPr>
+                              <w:t xml:space="preserve">) / ((1 + </w:t>
+                            </w:r>
+                            <w:r>
+                              <w:rPr>
+                                <w:rFonts w:eastAsiaTheme="minorEastAsia"/>
+                                <w:szCs w:val="28"/>
+                                <w:lang w:val="en-US"/>
+                              </w:rPr>
+                              <w:t>x</w:t>
+                            </w:r>
+                            <w:r>
+                              <w:rPr>
+                                <w:rFonts w:eastAsiaTheme="minorEastAsia"/>
+                                <w:szCs w:val="28"/>
+                                <w:lang w:val="en-US"/>
+                              </w:rPr>
+                              <w:t>) * (1 + (2 * ×)));</w:t>
+                            </w:r>
+                          </w:p>
+                          <w:p>
+                            <w:pPr>
+                              <w:spacing w:after="0" w:line="240" w:lineRule="auto"/>
+                              <w:ind w:left="28"/>
+                              <w:rPr>
+                                <w:rFonts w:eastAsiaTheme="minorEastAsia"/>
+                                <w:szCs w:val="28"/>
+                                <w:lang w:val="en-US"/>
+                              </w:rPr>
+                            </w:pPr>
+                            <w:r>
+                              <w:rPr>
+                                <w:rFonts w:eastAsiaTheme="minorEastAsia"/>
+                                <w:szCs w:val="28"/>
+                                <w:lang w:val="en-US"/>
+                              </w:rPr>
+                              <w:t>fraction2 = (</w:t>
+                            </w:r>
+                            <w:proofErr w:type="gramStart"/>
+                            <w:r>
+                              <w:rPr>
+                                <w:rFonts w:eastAsiaTheme="minorEastAsia"/>
+                                <w:szCs w:val="28"/>
+                                <w:lang w:val="en-US"/>
+                              </w:rPr>
+                              <w:t>pow(</w:t>
+                            </w:r>
+                            <w:proofErr w:type="gramEnd"/>
+                            <w:r>
+                              <w:rPr>
+                                <w:rFonts w:eastAsiaTheme="minorEastAsia"/>
+                                <w:szCs w:val="28"/>
+                                <w:lang w:val="en-US"/>
+                              </w:rPr>
+                              <w:t>x, 2) * sin(x)) / ((2 * ×) + 1);</w:t>
+                            </w:r>
+                          </w:p>
+                          <w:p>
+                            <w:pPr>
+                              <w:spacing w:after="0" w:line="240" w:lineRule="auto"/>
+                              <w:ind w:left="28"/>
+                              <w:rPr>
+                                <w:rFonts w:eastAsiaTheme="minorEastAsia"/>
+                                <w:szCs w:val="28"/>
+                                <w:lang w:val="en-US"/>
+                              </w:rPr>
+                            </w:pPr>
+                            <w:r>
+                              <w:rPr>
+                                <w:rFonts w:eastAsiaTheme="minorEastAsia"/>
+                                <w:szCs w:val="28"/>
+                                <w:lang w:val="en-US"/>
+                              </w:rPr>
+                              <w:t>y = fraction1 + fraction2;</w:t>
+                            </w:r>
+                          </w:p>
+                          <w:p>
+                            <w:pPr>
+                              <w:spacing w:after="0" w:line="240" w:lineRule="auto"/>
+                              <w:ind w:left="28"/>
+                              <w:rPr>
+                                <w:rFonts w:eastAsiaTheme="minorEastAsia"/>
+                                <w:szCs w:val="28"/>
+                                <w:lang w:val="en-US"/>
+                              </w:rPr>
+                            </w:pPr>
+                            <w:proofErr w:type="spellStart"/>
+                            <w:r>
+                              <w:rPr>
+                                <w:rFonts w:eastAsiaTheme="minorEastAsia"/>
+                                <w:szCs w:val="28"/>
+                                <w:lang w:val="en-US"/>
+                              </w:rPr>
+                              <w:t>cout</w:t>
+                            </w:r>
+                            <w:proofErr w:type="spellEnd"/>
+                            <w:r>
+                              <w:rPr>
+                                <w:rFonts w:eastAsiaTheme="minorEastAsia"/>
+                                <w:szCs w:val="28"/>
+                                <w:lang w:val="en-US"/>
+                              </w:rPr>
+                              <w:t xml:space="preserve"> &lt;&lt; "The value of y is: &lt;&lt; y &lt;&lt; </w:t>
+                            </w:r>
+                            <w:proofErr w:type="spellStart"/>
+                            <w:r>
+                              <w:rPr>
+                                <w:rFonts w:eastAsiaTheme="minorEastAsia"/>
+                                <w:szCs w:val="28"/>
+                                <w:lang w:val="en-US"/>
+                              </w:rPr>
+                              <w:t>endl</w:t>
+                            </w:r>
+                            <w:proofErr w:type="spellEnd"/>
+                            <w:r>
+                              <w:rPr>
+                                <w:rFonts w:eastAsiaTheme="minorEastAsia"/>
+                                <w:szCs w:val="28"/>
+                                <w:lang w:val="en-US"/>
+                              </w:rPr>
+                              <w:t>;</w:t>
+                            </w:r>
+                          </w:p>
+                          <w:p>
+                            <w:pPr>
+                              <w:spacing w:after="0" w:line="240" w:lineRule="auto"/>
+                              <w:ind w:left="28"/>
+                              <w:rPr>
+                                <w:rFonts w:eastAsiaTheme="minorEastAsia"/>
+                                <w:szCs w:val="28"/>
+                                <w:lang w:val="en-US"/>
+                              </w:rPr>
+                            </w:pPr>
+                            <w:r>
+                              <w:rPr>
+                                <w:rFonts w:eastAsiaTheme="minorEastAsia"/>
+                                <w:szCs w:val="28"/>
+                                <w:lang w:val="en-US"/>
+                              </w:rPr>
+                              <w:t>}</w:t>
+                            </w:r>
+                          </w:p>
+                        </w:txbxContent>
+                      </wps:txbx>
+                      <wps:bodyPr rot="0" vert="horz" wrap="square" lIns="91440" tIns="45720" rIns="91440" bIns="45720" anchor="t" anchorCtr="0">
+                        <a:noAutofit/>
+                      </wps:bodyPr>
+                    </wps:wsp>
+                  </a:graphicData>
+                </a:graphic>
+                <wp14:sizeRelH relativeFrom="margin">
+                  <wp14:pctWidth>0</wp14:pctWidth>
+                </wp14:sizeRelH>
+                <wp14:sizeRelV relativeFrom="margin">
+                  <wp14:pctHeight>0</wp14:pctHeight>
+                </wp14:sizeRelV>
+              </wp:anchor>
+            </w:drawing>
+          </mc:Choice>
+          <mc:Fallback>
+            <w:pict>
+              <v:shapetype w14:anchorId="14F8AC81" id="_x0000_t202" coordsize="21600,21600" o:spt="202" path="m,l,21600r21600,l21600,xe">
+                <v:stroke joinstyle="miter"/>
+                <v:path gradientshapeok="t" o:connecttype="rect"/>
+              </v:shapetype>
+              <v:shape id="Text Box 2" o:spid="_x0000_s1026" type="#_x0000_t202" style="position:absolute;left:0;text-align:left;margin-left:367.85pt;margin-top:-43pt;width:130.65pt;height:257.15pt;z-index:251659264;visibility:visible;mso-wrap-style:square;mso-width-percent:0;mso-height-percent:0;mso-wrap-distance-left:9pt;mso-wrap-distance-top:3.6pt;mso-wrap-distance-right:9pt;mso-wrap-distance-bottom:3.6pt;mso-position-horizontal:absolute;mso-position-horizontal-relative:page;mso-position-vertical:absolute;mso-position-vertical-relative:text;mso-width-percent:0;mso-height-percent:0;mso-width-relative:margin;mso-height-relative:margin;v-text-anchor:top" o:gfxdata="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">
+                <v:textbox>
+                  <w:txbxContent>
+                    <w:p>
+                      <w:pPr>
+                        <w:spacing w:after="0" w:line="240" w:lineRule="auto"/>
+                        <w:ind w:left="28"/>
+                        <w:rPr>
+                          <w:rFonts w:eastAsiaTheme="minorEastAsia"/>
+                          <w:szCs w:val="28"/>
+                          <w:lang w:val="en-US"/>
+                        </w:rPr>
+                      </w:pPr>
+                      <w:r>
+                        <w:rPr>
+                          <w:rFonts w:eastAsiaTheme="minorEastAsia"/>
+                          <w:szCs w:val="28"/>
+                          <w:lang w:val="en-US"/>
+                        </w:rPr>
+                        <w:t>#include &lt;iostream&gt;</w:t>
+                      </w:r>
+                    </w:p>
+                    <w:p>
+                      <w:pPr>
+                        <w:spacing w:after="0" w:line="240" w:lineRule="auto"/>
+                        <w:ind w:left="28"/>
+                        <w:rPr>
+                          <w:rFonts w:eastAsiaTheme="minorEastAsia"/>
+                          <w:szCs w:val="28"/>
+                          <w:lang w:val="en-US"/>
+                        </w:rPr>
+                      </w:pPr>
+                      <w:r>
+                        <w:rPr>
+                          <w:rFonts w:eastAsiaTheme="minorEastAsia"/>
+                          <w:szCs w:val="28"/>
+                          <w:lang w:val="en-US"/>
+                        </w:rPr>
+                        <w:t>#include &lt;</w:t>
+                      </w:r>
+                      <w:proofErr w:type="spellStart"/>
+                      <w:r>
+                        <w:rPr>
+                          <w:rFonts w:eastAsiaTheme="minorEastAsia"/>
+                          <w:szCs w:val="28"/>
+                          <w:lang w:val="en-US"/>
+                        </w:rPr>
+                        <w:t>math.h</w:t>
+                      </w:r>
+                      <w:proofErr w:type="spellEnd"/>
+                      <w:r>
+                        <w:rPr>
+                          <w:rFonts w:eastAsiaTheme="minorEastAsia"/>
+                          <w:szCs w:val="28"/>
+                          <w:lang w:val="en-US"/>
+                        </w:rPr>
+                        <w:t>&gt;</w:t>
+                      </w:r>
+                    </w:p>
+                    <w:p>
+                      <w:pPr>
+                        <w:spacing w:after="0" w:line="240" w:lineRule="auto"/>
+                        <w:ind w:left="28"/>
+                        <w:rPr>
+                          <w:rFonts w:eastAsiaTheme="minorEastAsia"/>
+                          <w:szCs w:val="28"/>
+                          <w:lang w:val="en-US"/>
+                        </w:rPr>
+                      </w:pPr>
+                      <w:r>
+                        <w:rPr>
+                          <w:rFonts w:eastAsiaTheme="minorEastAsia"/>
+                          <w:szCs w:val="28"/>
+                          <w:lang w:val="en-US"/>
+                        </w:rPr>
+                        <w:t>using namespace std;</w:t>
+                      </w:r>
+                    </w:p>
+                    <w:p>
+                      <w:pPr>
+                        <w:spacing w:after="0" w:line="240" w:lineRule="auto"/>
+                        <w:ind w:left="28"/>
+                        <w:rPr>
+                          <w:rFonts w:eastAsiaTheme="minorEastAsia"/>
+                          <w:szCs w:val="28"/>
+                          <w:lang w:val="en-US"/>
+                        </w:rPr>
+                      </w:pPr>
+                      <w:r>
+                        <w:rPr>
+                          <w:rFonts w:eastAsiaTheme="minorEastAsia"/>
+                          <w:szCs w:val="28"/>
+                          <w:lang w:val="en-US"/>
+                        </w:rPr>
+                        <w:t xml:space="preserve">int </w:t>
+                      </w:r>
+                      <w:proofErr w:type="gramStart"/>
+                      <w:r>
+                        <w:rPr>
+                          <w:rFonts w:eastAsiaTheme="minorEastAsia"/>
+                          <w:szCs w:val="28"/>
+                          <w:lang w:val="en-US"/>
+                        </w:rPr>
+                        <w:t>main(</w:t>
+                      </w:r>
+                      <w:proofErr w:type="gramEnd"/>
+                      <w:r>
+                        <w:rPr>
+                          <w:rFonts w:eastAsiaTheme="minorEastAsia"/>
+                          <w:szCs w:val="28"/>
+                          <w:lang w:val="en-US"/>
+                        </w:rPr>
+                        <w:t>) {</w:t>
+                      </w:r>
+                    </w:p>
+                    <w:p>
+                      <w:pPr>
+                        <w:spacing w:after="0" w:line="240" w:lineRule="auto"/>
+                        <w:ind w:left="28"/>
+                        <w:rPr>
+                          <w:rFonts w:eastAsiaTheme="minorEastAsia"/>
+                          <w:szCs w:val="28"/>
+                          <w:lang w:val="en-US"/>
+                        </w:rPr>
+                      </w:pPr>
+                      <w:r>
+                        <w:rPr>
+                          <w:rFonts w:eastAsiaTheme="minorEastAsia"/>
+                          <w:szCs w:val="28"/>
+                          <w:lang w:val="en-US"/>
+                        </w:rPr>
+                        <w:t>double x, y, fraction1, fraction2;</w:t>
+                      </w:r>
+                    </w:p>
+                    <w:p>
+                      <w:pPr>
+                        <w:spacing w:after="0" w:line="240" w:lineRule="auto"/>
+                        <w:ind w:left="28"/>
+                        <w:rPr>
+                          <w:rFonts w:eastAsiaTheme="minorEastAsia"/>
+                          <w:szCs w:val="28"/>
+                          <w:lang w:val="en-US"/>
+                        </w:rPr>
+                      </w:pPr>
+                      <w:proofErr w:type="spellStart"/>
+                      <w:r>
+                        <w:rPr>
+                          <w:rFonts w:eastAsiaTheme="minorEastAsia"/>
+                          <w:szCs w:val="28"/>
+                          <w:lang w:val="en-US"/>
+                        </w:rPr>
+                        <w:t>cout</w:t>
+                      </w:r>
+                      <w:proofErr w:type="spellEnd"/>
+                      <w:r>
+                        <w:rPr>
+                          <w:rFonts w:eastAsiaTheme="minorEastAsia"/>
+                          <w:szCs w:val="28"/>
+                          <w:lang w:val="en-US"/>
+                        </w:rPr>
+                        <w:t xml:space="preserve"> &lt;&lt; "Enter a number: ";</w:t>
+                      </w:r>
+                    </w:p>
+                    <w:p>
+                      <w:pPr>
+                        <w:spacing w:after="0" w:line="240" w:lineRule="auto"/>
+                        <w:ind w:left="28"/>
+                        <w:rPr>
+                          <w:rFonts w:eastAsiaTheme="minorEastAsia"/>
+                          <w:szCs w:val="28"/>
+                          <w:lang w:val="en-US"/>
+                        </w:rPr>
+                      </w:pPr>
+                      <w:proofErr w:type="spellStart"/>
+                      <w:r>
+                        <w:rPr>
+                          <w:rFonts w:eastAsiaTheme="minorEastAsia"/>
+                          <w:szCs w:val="28"/>
+                          <w:lang w:val="en-US"/>
+                        </w:rPr>
+                        <w:t>cin</w:t>
+                      </w:r>
+                      <w:proofErr w:type="spellEnd"/>
+                      <w:r>
+                        <w:rPr>
+                          <w:rFonts w:eastAsiaTheme="minorEastAsia"/>
+                          <w:szCs w:val="28"/>
+                          <w:lang w:val="en-US"/>
+                        </w:rPr>
+                        <w:t xml:space="preserve"> &gt;&gt; x;</w:t>
+                      </w:r>
+                    </w:p>
+                    <w:p>
+                      <w:pPr>
+                        <w:spacing w:after="0" w:line="240" w:lineRule="auto"/>
+                        <w:ind w:left="28"/>
+                        <w:rPr>
+                          <w:rFonts w:eastAsiaTheme="minorEastAsia"/>
+                          <w:szCs w:val="28"/>
+                          <w:lang w:val="en-US"/>
+                        </w:rPr>
+                      </w:pPr>
+                      <w:r>
+                        <w:rPr>
+                          <w:rFonts w:eastAsiaTheme="minorEastAsia"/>
+                          <w:szCs w:val="28"/>
+                          <w:lang w:val="en-US"/>
+                        </w:rPr>
+                        <w:t xml:space="preserve">fraction1 = ((4 * </w:t>
+                      </w:r>
+                      <w:proofErr w:type="gramStart"/>
+                      <w:r>
+                        <w:rPr>
+                          <w:rFonts w:eastAsiaTheme="minorEastAsia"/>
+                          <w:szCs w:val="28"/>
+                          <w:lang w:val="en-US"/>
+                        </w:rPr>
+                        <w:t>pow(</w:t>
+                      </w:r>
+                      <w:proofErr w:type="gramEnd"/>
+                      <w:r>
+                        <w:rPr>
+                          <w:rFonts w:eastAsiaTheme="minorEastAsia"/>
+                          <w:szCs w:val="28"/>
+                          <w:lang w:val="en-US"/>
+                        </w:rPr>
+                        <w:t xml:space="preserve">x, 2)) + 3 * </w:t>
+                      </w:r>
+                      <w:r>
+                        <w:rPr>
+                          <w:rFonts w:eastAsiaTheme="minorEastAsia"/>
+                          <w:szCs w:val="28"/>
+                          <w:lang w:val="en-US"/>
+                        </w:rPr>
+                        <w:t>x</w:t>
+                      </w:r>
+                      <w:r>
+                        <w:rPr>
+                          <w:rFonts w:eastAsiaTheme="minorEastAsia"/>
+                          <w:szCs w:val="28"/>
+                          <w:lang w:val="en-US"/>
+                        </w:rPr>
+                        <w:t xml:space="preserve">) / ((1 + </w:t>
+                      </w:r>
+                      <w:r>
+                        <w:rPr>
+                          <w:rFonts w:eastAsiaTheme="minorEastAsia"/>
+                          <w:szCs w:val="28"/>
+                          <w:lang w:val="en-US"/>
+                        </w:rPr>
+                        <w:t>x</w:t>
+                      </w:r>
+                      <w:r>
+                        <w:rPr>
+                          <w:rFonts w:eastAsiaTheme="minorEastAsia"/>
+                          <w:szCs w:val="28"/>
+                          <w:lang w:val="en-US"/>
+                        </w:rPr>
+                        <w:t>) * (1 + (2 * ×)));</w:t>
+                      </w:r>
+                    </w:p>
+                    <w:p>
+                      <w:pPr>
+                        <w:spacing w:after="0" w:line="240" w:lineRule="auto"/>
+                        <w:ind w:left="28"/>
+                        <w:rPr>
+                          <w:rFonts w:eastAsiaTheme="minorEastAsia"/>
+                          <w:szCs w:val="28"/>
+                          <w:lang w:val="en-US"/>
+                        </w:rPr>
+                      </w:pPr>
+                      <w:r>
+                        <w:rPr>
+                          <w:rFonts w:eastAsiaTheme="minorEastAsia"/>
+                          <w:szCs w:val="28"/>
+                          <w:lang w:val="en-US"/>
+                        </w:rPr>
+                        <w:t>fraction2 = (</w:t>
+                      </w:r>
+                      <w:proofErr w:type="gramStart"/>
+                      <w:r>
+                        <w:rPr>
+                          <w:rFonts w:eastAsiaTheme="minorEastAsia"/>
+                          <w:szCs w:val="28"/>
+                          <w:lang w:val="en-US"/>
+                        </w:rPr>
+                        <w:t>pow(</w:t>
+                      </w:r>
+                      <w:proofErr w:type="gramEnd"/>
+                      <w:r>
+                        <w:rPr>
+                          <w:rFonts w:eastAsiaTheme="minorEastAsia"/>
+                          <w:szCs w:val="28"/>
+                          <w:lang w:val="en-US"/>
+                        </w:rPr>
+                        <w:t>x, 2) * sin(x)) / ((2 * ×) + 1);</w:t>
+                      </w:r>
+                    </w:p>
+                    <w:p>
+                      <w:pPr>
+                        <w:spacing w:after="0" w:line="240" w:lineRule="auto"/>
+                        <w:ind w:left="28"/>
+                        <w:rPr>
+                          <w:rFonts w:eastAsiaTheme="minorEastAsia"/>
+                          <w:szCs w:val="28"/>
+                          <w:lang w:val="en-US"/>
+                        </w:rPr>
+                      </w:pPr>
+                      <w:r>
+                        <w:rPr>
+                          <w:rFonts w:eastAsiaTheme="minorEastAsia"/>
+                          <w:szCs w:val="28"/>
+                          <w:lang w:val="en-US"/>
+                        </w:rPr>
+                        <w:t>y = fraction1 + fraction2;</w:t>
+                      </w:r>
+                    </w:p>
+                    <w:p>
+                      <w:pPr>
+                        <w:spacing w:after="0" w:line="240" w:lineRule="auto"/>
+                        <w:ind w:left="28"/>
+                        <w:rPr>
+                          <w:rFonts w:eastAsiaTheme="minorEastAsia"/>
+                          <w:szCs w:val="28"/>
+                          <w:lang w:val="en-US"/>
+                        </w:rPr>
+                      </w:pPr>
+                      <w:proofErr w:type="spellStart"/>
+                      <w:r>
+                        <w:rPr>
+                          <w:rFonts w:eastAsiaTheme="minorEastAsia"/>
+                          <w:szCs w:val="28"/>
+                          <w:lang w:val="en-US"/>
+                        </w:rPr>
+                        <w:t>cout</w:t>
+                      </w:r>
+                      <w:proofErr w:type="spellEnd"/>
+                      <w:r>
+                        <w:rPr>
+                          <w:rFonts w:eastAsiaTheme="minorEastAsia"/>
+                          <w:szCs w:val="28"/>
+                          <w:lang w:val="en-US"/>
+                        </w:rPr>
+                        <w:t xml:space="preserve"> &lt;&lt; "The value of y is: &lt;&lt; y &lt;&lt; </w:t>
+                      </w:r>
+                      <w:proofErr w:type="spellStart"/>
+                      <w:r>
+                        <w:rPr>
+                          <w:rFonts w:eastAsiaTheme="minorEastAsia"/>
+                          <w:szCs w:val="28"/>
+                          <w:lang w:val="en-US"/>
+                        </w:rPr>
+                        <w:t>endl</w:t>
+                      </w:r>
+                      <w:proofErr w:type="spellEnd"/>
+                      <w:r>
+                        <w:rPr>
+                          <w:rFonts w:eastAsiaTheme="minorEastAsia"/>
+                          <w:szCs w:val="28"/>
+                          <w:lang w:val="en-US"/>
+                        </w:rPr>
+                        <w:t>;</w:t>
+                      </w:r>
+                    </w:p>
+                    <w:p>
+                      <w:pPr>
+                        <w:spacing w:after="0" w:line="240" w:lineRule="auto"/>
+                        <w:ind w:left="28"/>
+                        <w:rPr>
+                          <w:rFonts w:eastAsiaTheme="minorEastAsia"/>
+                          <w:szCs w:val="28"/>
+                          <w:lang w:val="en-US"/>
+                        </w:rPr>
+                      </w:pPr>
+                      <w:r>
+                        <w:rPr>
+                          <w:rFonts w:eastAsiaTheme="minorEastAsia"/>
+                          <w:szCs w:val="28"/>
+                          <w:lang w:val="en-US"/>
+                        </w:rPr>
+                        <w:t>}</w:t>
+                      </w:r>
+                    </w:p>
+                  </w:txbxContent>
+                </v:textbox>
+                <w10:wrap type="square" anchorx="page"/>
+              </v:shape>
+            </w:pict>
+          </mc:Fallback>
+        </mc:AlternateContent>
+      </w:r>
+      <w:r>
+        <w:rPr>
+          <w:rFonts w:eastAsiaTheme="minorEastAsia"/>
           <w:b/>
           <w:sz w:val="28"/>
           <w:szCs w:val="28"/>
@@ -3649,9 +4496,9 @@
           <w:lang w:val="en-US"/>
         </w:rPr>
         <w:drawing>
-          <wp:inline distT="0" distB="0" distL="0" distR="0" wp14:anchorId="0D2500DA" wp14:editId="5F9E6AE2">
-            <wp:extent cx="4436534" cy="2296727"/>
-            <wp:effectExtent l="0" t="0" r="2540" b="8890"/>
+          <wp:inline distT="0" distB="0" distL="0" distR="0" wp14:anchorId="0D2500DA" wp14:editId="7EB81678">
+            <wp:extent cx="3380975" cy="1911358"/>
+            <wp:effectExtent l="0" t="0" r="0" b="0"/>
             <wp:docPr id="373532855" name="Picture 2"/>
             <wp:cNvGraphicFramePr>
               <a:graphicFrameLocks xmlns:a="http://schemas.openxmlformats.org/drawingml/2006/main" noChangeAspect="1"/>
@@ -3678,7 +4525,7 @@
                   <pic:spPr>
                     <a:xfrm>
                       <a:off x="0" y="0"/>
-                      <a:ext cx="4454843" cy="2306205"/>
+                      <a:ext cx="3404052" cy="1924404"/>
                     </a:xfrm>
                     <a:prstGeom prst="rect">
                       <a:avLst/>
@@ -3696,7 +4543,8 @@
         <w:ind w:left="30"/>
         <w:jc w:val="center"/>
         <w:rPr>
-          <w:rFonts w:eastAsiaTheme="minorEastAsia"/>
+          <w:b/>
+          <w:sz w:val="28"/>
           <w:szCs w:val="28"/>
           <w:lang w:val="en-US"/>
         </w:rPr>
@@ -3720,6 +4568,7 @@
           <w:szCs w:val="28"/>
           <w:lang w:val="uk-UA"/>
         </w:rPr>
+        <w:lastRenderedPageBreak/>
         <w:t>Результат:</w:t>
       </w:r>
     </w:p>
@@ -4028,7 +4877,16 @@
     </w:p>
     <w:p>
       <w:pPr>
-        <w:jc w:val="center"/>
+        <w:rPr>
+          <w:b/>
+          <w:sz w:val="36"/>
+          <w:szCs w:val="30"/>
+          <w:lang w:val="en-US"/>
+        </w:rPr>
+      </w:pPr>
+    </w:p>
+    <w:p>
+      <w:pPr>
         <w:rPr>
           <w:b/>
           <w:sz w:val="36"/>
@@ -4292,29 +5150,738 @@
     </w:p>
     <w:p>
       <w:pPr>
-        <w:tabs>
-          <w:tab w:val="left" w:pos="2589"/>
-          <w:tab w:val="center" w:pos="4819"/>
-        </w:tabs>
-        <w:jc w:val="center"/>
-        <w:rPr>
-          <w:b/>
-          <w:sz w:val="28"/>
-          <w:szCs w:val="28"/>
-          <w:lang w:val="en-US"/>
-        </w:rPr>
-      </w:pPr>
-    </w:p>
-    <w:p>
-      <w:pPr>
-        <w:jc w:val="center"/>
-        <w:rPr>
-          <w:b/>
-          <w:sz w:val="28"/>
-          <w:szCs w:val="28"/>
-          <w:lang w:val="en-US"/>
-        </w:rPr>
-      </w:pPr>
+        <w:jc w:val="center"/>
+        <w:rPr>
+          <w:b/>
+          <w:sz w:val="28"/>
+          <w:szCs w:val="28"/>
+          <w:lang w:val="en-US"/>
+        </w:rPr>
+      </w:pPr>
+      <w:r>
+        <w:rPr>
+          <w:rFonts w:eastAsiaTheme="minorEastAsia"/>
+          <w:noProof/>
+          <w:szCs w:val="28"/>
+          <w:lang w:val="en-US"/>
+        </w:rPr>
+        <w:lastRenderedPageBreak/>
+        <mc:AlternateContent>
+          <mc:Choice Requires="wps">
+            <w:drawing>
+              <wp:anchor distT="45720" distB="45720" distL="114300" distR="114300" simplePos="0" relativeHeight="251661312" behindDoc="0" locked="0" layoutInCell="1" allowOverlap="1" wp14:anchorId="2CCEBE37" wp14:editId="6D4A7D16">
+                <wp:simplePos x="0" y="0"/>
+                <wp:positionH relativeFrom="page">
+                  <wp:posOffset>4368165</wp:posOffset>
+                </wp:positionH>
+                <wp:positionV relativeFrom="paragraph">
+                  <wp:posOffset>297180</wp:posOffset>
+                </wp:positionV>
+                <wp:extent cx="1797685" cy="2305050"/>
+                <wp:effectExtent l="0" t="0" r="12065" b="19050"/>
+                <wp:wrapSquare wrapText="bothSides"/>
+                <wp:docPr id="1839685828" name="Text Box 2"/>
+                <wp:cNvGraphicFramePr>
+                  <a:graphicFrameLocks xmlns:a="http://schemas.openxmlformats.org/drawingml/2006/main"/>
+                </wp:cNvGraphicFramePr>
+                <a:graphic xmlns:a="http://schemas.openxmlformats.org/drawingml/2006/main">
+                  <a:graphicData uri="http://schemas.microsoft.com/office/word/2010/wordprocessingShape">
+                    <wps:wsp>
+                      <wps:cNvSpPr txBox="1">
+                        <a:spLocks noChangeArrowheads="1"/>
+                      </wps:cNvSpPr>
+                      <wps:spPr bwMode="auto">
+                        <a:xfrm>
+                          <a:off x="0" y="0"/>
+                          <a:ext cx="1797685" cy="2305050"/>
+                        </a:xfrm>
+                        <a:prstGeom prst="rect">
+                          <a:avLst/>
+                        </a:prstGeom>
+                        <a:solidFill>
+                          <a:srgbClr val="FFFFFF"/>
+                        </a:solidFill>
+                        <a:ln w="9525">
+                          <a:solidFill>
+                            <a:srgbClr val="000000"/>
+                          </a:solidFill>
+                          <a:miter lim="800000"/>
+                          <a:headEnd/>
+                          <a:tailEnd/>
+                        </a:ln>
+                      </wps:spPr>
+                      <wps:txbx>
+                        <w:txbxContent>
+                          <w:p>
+                            <w:pPr>
+                              <w:spacing w:after="0" w:line="240" w:lineRule="auto"/>
+                              <w:ind w:left="28"/>
+                              <w:rPr>
+                                <w:rFonts w:eastAsiaTheme="minorEastAsia"/>
+                                <w:szCs w:val="28"/>
+                                <w:lang w:val="en-US"/>
+                              </w:rPr>
+                            </w:pPr>
+                            <w:r>
+                              <w:rPr>
+                                <w:rFonts w:eastAsiaTheme="minorEastAsia"/>
+                                <w:szCs w:val="28"/>
+                                <w:lang w:val="en-US"/>
+                              </w:rPr>
+                              <w:t>#include &lt;iostream&gt;</w:t>
+                            </w:r>
+                          </w:p>
+                          <w:p>
+                            <w:pPr>
+                              <w:spacing w:after="0" w:line="240" w:lineRule="auto"/>
+                              <w:ind w:left="28"/>
+                              <w:rPr>
+                                <w:rFonts w:eastAsiaTheme="minorEastAsia"/>
+                                <w:szCs w:val="28"/>
+                                <w:lang w:val="en-US"/>
+                              </w:rPr>
+                            </w:pPr>
+                            <w:r>
+                              <w:rPr>
+                                <w:rFonts w:eastAsiaTheme="minorEastAsia"/>
+                                <w:szCs w:val="28"/>
+                                <w:lang w:val="en-US"/>
+                              </w:rPr>
+                              <w:t>#include &lt;</w:t>
+                            </w:r>
+                            <w:proofErr w:type="spellStart"/>
+                            <w:r>
+                              <w:rPr>
+                                <w:rFonts w:eastAsiaTheme="minorEastAsia"/>
+                                <w:szCs w:val="28"/>
+                                <w:lang w:val="en-US"/>
+                              </w:rPr>
+                              <w:t>math.h</w:t>
+                            </w:r>
+                            <w:proofErr w:type="spellEnd"/>
+                            <w:r>
+                              <w:rPr>
+                                <w:rFonts w:eastAsiaTheme="minorEastAsia"/>
+                                <w:szCs w:val="28"/>
+                                <w:lang w:val="en-US"/>
+                              </w:rPr>
+                              <w:t>&gt;</w:t>
+                            </w:r>
+                          </w:p>
+                          <w:p>
+                            <w:pPr>
+                              <w:spacing w:after="0" w:line="240" w:lineRule="auto"/>
+                              <w:ind w:left="28"/>
+                              <w:rPr>
+                                <w:rFonts w:eastAsiaTheme="minorEastAsia"/>
+                                <w:szCs w:val="28"/>
+                                <w:lang w:val="en-US"/>
+                              </w:rPr>
+                            </w:pPr>
+                            <w:r>
+                              <w:rPr>
+                                <w:rFonts w:eastAsiaTheme="minorEastAsia"/>
+                                <w:szCs w:val="28"/>
+                                <w:lang w:val="en-US"/>
+                              </w:rPr>
+                              <w:t>using namespace std;</w:t>
+                            </w:r>
+                          </w:p>
+                          <w:p>
+                            <w:pPr>
+                              <w:spacing w:after="0" w:line="240" w:lineRule="auto"/>
+                              <w:ind w:left="28"/>
+                              <w:rPr>
+                                <w:rFonts w:eastAsiaTheme="minorEastAsia"/>
+                                <w:szCs w:val="28"/>
+                                <w:lang w:val="en-US"/>
+                              </w:rPr>
+                            </w:pPr>
+                          </w:p>
+                          <w:p>
+                            <w:pPr>
+                              <w:spacing w:after="0" w:line="240" w:lineRule="auto"/>
+                              <w:ind w:left="28"/>
+                              <w:rPr>
+                                <w:rFonts w:eastAsiaTheme="minorEastAsia"/>
+                                <w:szCs w:val="28"/>
+                                <w:lang w:val="en-US"/>
+                              </w:rPr>
+                            </w:pPr>
+                            <w:r>
+                              <w:rPr>
+                                <w:rFonts w:eastAsiaTheme="minorEastAsia"/>
+                                <w:szCs w:val="28"/>
+                                <w:lang w:val="en-US"/>
+                              </w:rPr>
+                              <w:t xml:space="preserve">int </w:t>
+                            </w:r>
+                            <w:proofErr w:type="gramStart"/>
+                            <w:r>
+                              <w:rPr>
+                                <w:rFonts w:eastAsiaTheme="minorEastAsia"/>
+                                <w:szCs w:val="28"/>
+                                <w:lang w:val="en-US"/>
+                              </w:rPr>
+                              <w:t>main(</w:t>
+                            </w:r>
+                            <w:proofErr w:type="gramEnd"/>
+                            <w:r>
+                              <w:rPr>
+                                <w:rFonts w:eastAsiaTheme="minorEastAsia"/>
+                                <w:szCs w:val="28"/>
+                                <w:lang w:val="en-US"/>
+                              </w:rPr>
+                              <w:t>) {</w:t>
+                            </w:r>
+                          </w:p>
+                          <w:p>
+                            <w:pPr>
+                              <w:spacing w:after="0" w:line="240" w:lineRule="auto"/>
+                              <w:ind w:left="28"/>
+                              <w:rPr>
+                                <w:rFonts w:eastAsiaTheme="minorEastAsia"/>
+                                <w:szCs w:val="28"/>
+                                <w:lang w:val="en-US"/>
+                              </w:rPr>
+                            </w:pPr>
+                            <w:r>
+                              <w:rPr>
+                                <w:rFonts w:eastAsiaTheme="minorEastAsia"/>
+                                <w:szCs w:val="28"/>
+                                <w:lang w:val="en-US"/>
+                              </w:rPr>
+                              <w:t>double c, a, y, k = 7.2, x = 5;</w:t>
+                            </w:r>
+                          </w:p>
+                          <w:p>
+                            <w:pPr>
+                              <w:spacing w:after="0" w:line="240" w:lineRule="auto"/>
+                              <w:ind w:left="28"/>
+                              <w:rPr>
+                                <w:rFonts w:eastAsiaTheme="minorEastAsia"/>
+                                <w:szCs w:val="28"/>
+                                <w:lang w:val="en-US"/>
+                              </w:rPr>
+                            </w:pPr>
+                            <w:r>
+                              <w:rPr>
+                                <w:rFonts w:eastAsiaTheme="minorEastAsia"/>
+                                <w:szCs w:val="28"/>
+                                <w:lang w:val="en-US"/>
+                              </w:rPr>
+                              <w:t xml:space="preserve">c = </w:t>
+                            </w:r>
+                            <w:proofErr w:type="spellStart"/>
+                            <w:r>
+                              <w:rPr>
+                                <w:rFonts w:eastAsiaTheme="minorEastAsia"/>
+                                <w:szCs w:val="28"/>
+                                <w:lang w:val="en-US"/>
+                              </w:rPr>
+                              <w:t>atan</w:t>
+                            </w:r>
+                            <w:proofErr w:type="spellEnd"/>
+                            <w:r>
+                              <w:rPr>
+                                <w:rFonts w:eastAsiaTheme="minorEastAsia"/>
+                                <w:szCs w:val="28"/>
+                                <w:lang w:val="en-US"/>
+                              </w:rPr>
+                              <w:t xml:space="preserve"> (abs(x));</w:t>
+                            </w:r>
+                          </w:p>
+                          <w:p>
+                            <w:pPr>
+                              <w:spacing w:after="0" w:line="240" w:lineRule="auto"/>
+                              <w:ind w:left="28"/>
+                              <w:rPr>
+                                <w:rFonts w:eastAsiaTheme="minorEastAsia"/>
+                                <w:szCs w:val="28"/>
+                                <w:lang w:val="en-US"/>
+                              </w:rPr>
+                            </w:pPr>
+                            <w:r>
+                              <w:rPr>
+                                <w:rFonts w:eastAsiaTheme="minorEastAsia"/>
+                                <w:szCs w:val="28"/>
+                                <w:lang w:val="en-US"/>
+                              </w:rPr>
+                              <w:t xml:space="preserve">a = c + </w:t>
+                            </w:r>
+                            <w:proofErr w:type="gramStart"/>
+                            <w:r>
+                              <w:rPr>
+                                <w:rFonts w:eastAsiaTheme="minorEastAsia"/>
+                                <w:szCs w:val="28"/>
+                                <w:lang w:val="en-US"/>
+                              </w:rPr>
+                              <w:t>pow(</w:t>
+                            </w:r>
+                            <w:proofErr w:type="gramEnd"/>
+                            <w:r>
+                              <w:rPr>
+                                <w:rFonts w:eastAsiaTheme="minorEastAsia"/>
+                                <w:szCs w:val="28"/>
+                                <w:lang w:val="en-US"/>
+                              </w:rPr>
+                              <w:t>k, 2);</w:t>
+                            </w:r>
+                          </w:p>
+                          <w:p>
+                            <w:pPr>
+                              <w:spacing w:after="0" w:line="240" w:lineRule="auto"/>
+                              <w:ind w:left="28"/>
+                              <w:rPr>
+                                <w:rFonts w:eastAsiaTheme="minorEastAsia"/>
+                                <w:szCs w:val="28"/>
+                                <w:lang w:val="en-US"/>
+                              </w:rPr>
+                            </w:pPr>
+                            <w:r>
+                              <w:rPr>
+                                <w:rFonts w:eastAsiaTheme="minorEastAsia"/>
+                                <w:szCs w:val="28"/>
+                                <w:lang w:val="en-US"/>
+                              </w:rPr>
+                              <w:t>y = pow(sin(a), 3) + pow(cos(x), 2);</w:t>
+                            </w:r>
+                          </w:p>
+                          <w:p>
+                            <w:pPr>
+                              <w:spacing w:after="0" w:line="240" w:lineRule="auto"/>
+                              <w:ind w:left="28"/>
+                              <w:rPr>
+                                <w:rFonts w:eastAsiaTheme="minorEastAsia"/>
+                                <w:szCs w:val="28"/>
+                                <w:lang w:val="en-US"/>
+                              </w:rPr>
+                            </w:pPr>
+                            <w:proofErr w:type="spellStart"/>
+                            <w:r>
+                              <w:rPr>
+                                <w:rFonts w:eastAsiaTheme="minorEastAsia"/>
+                                <w:szCs w:val="28"/>
+                                <w:lang w:val="en-US"/>
+                              </w:rPr>
+                              <w:t>cout</w:t>
+                            </w:r>
+                            <w:proofErr w:type="spellEnd"/>
+                            <w:r>
+                              <w:rPr>
+                                <w:rFonts w:eastAsiaTheme="minorEastAsia"/>
+                                <w:szCs w:val="28"/>
+                                <w:lang w:val="en-US"/>
+                              </w:rPr>
+                              <w:t xml:space="preserve"> &lt;&lt; "The value of y is = " &lt;&lt; c &lt;&lt; </w:t>
+                            </w:r>
+                            <w:proofErr w:type="spellStart"/>
+                            <w:r>
+                              <w:rPr>
+                                <w:rFonts w:eastAsiaTheme="minorEastAsia"/>
+                                <w:szCs w:val="28"/>
+                                <w:lang w:val="en-US"/>
+                              </w:rPr>
+                              <w:t>endl</w:t>
+                            </w:r>
+                            <w:proofErr w:type="spellEnd"/>
+                            <w:r>
+                              <w:rPr>
+                                <w:rFonts w:eastAsiaTheme="minorEastAsia"/>
+                                <w:szCs w:val="28"/>
+                                <w:lang w:val="en-US"/>
+                              </w:rPr>
+                              <w:t>;</w:t>
+                            </w:r>
+                            <w:r>
+                              <w:rPr>
+                                <w:rFonts w:eastAsiaTheme="minorEastAsia"/>
+                                <w:szCs w:val="28"/>
+                                <w:lang w:val="en-US"/>
+                              </w:rPr>
+                              <w:t xml:space="preserve"> </w:t>
+                            </w:r>
+                          </w:p>
+                          <w:p>
+                            <w:pPr>
+                              <w:spacing w:after="0" w:line="240" w:lineRule="auto"/>
+                              <w:ind w:left="28"/>
+                              <w:rPr>
+                                <w:rFonts w:eastAsiaTheme="minorEastAsia"/>
+                                <w:szCs w:val="28"/>
+                                <w:lang w:val="en-US"/>
+                              </w:rPr>
+                            </w:pPr>
+                            <w:r>
+                              <w:rPr>
+                                <w:rFonts w:eastAsiaTheme="minorEastAsia"/>
+                                <w:szCs w:val="28"/>
+                                <w:lang w:val="en-US"/>
+                              </w:rPr>
+                              <w:t>}</w:t>
+                            </w:r>
+                          </w:p>
+                          <w:p>
+                            <w:pPr>
+                              <w:spacing w:after="0" w:line="240" w:lineRule="auto"/>
+                              <w:ind w:left="28"/>
+                              <w:rPr>
+                                <w:rFonts w:eastAsiaTheme="minorEastAsia"/>
+                                <w:szCs w:val="28"/>
+                                <w:lang w:val="en-US"/>
+                              </w:rPr>
+                            </w:pPr>
+                          </w:p>
+                        </w:txbxContent>
+                      </wps:txbx>
+                      <wps:bodyPr rot="0" vert="horz" wrap="square" lIns="91440" tIns="45720" rIns="91440" bIns="45720" anchor="t" anchorCtr="0">
+                        <a:noAutofit/>
+                      </wps:bodyPr>
+                    </wps:wsp>
+                  </a:graphicData>
+                </a:graphic>
+                <wp14:sizeRelH relativeFrom="margin">
+                  <wp14:pctWidth>0</wp14:pctWidth>
+                </wp14:sizeRelH>
+                <wp14:sizeRelV relativeFrom="margin">
+                  <wp14:pctHeight>0</wp14:pctHeight>
+                </wp14:sizeRelV>
+              </wp:anchor>
+            </w:drawing>
+          </mc:Choice>
+          <mc:Fallback>
+            <w:pict>
+              <v:shape w14:anchorId="2CCEBE37" id="_x0000_s1027" type="#_x0000_t202" style="position:absolute;left:0;text-align:left;margin-left:343.95pt;margin-top:23.4pt;width:141.55pt;height:181.5pt;z-index:251661312;visibility:visible;mso-wrap-style:square;mso-width-percent:0;mso-height-percent:0;mso-wrap-distance-left:9pt;mso-wrap-distance-top:3.6pt;mso-wrap-distance-right:9pt;mso-wrap-distance-bottom:3.6pt;mso-position-horizontal:absolute;mso-position-horizontal-relative:page;mso-position-vertical:absolute;mso-position-vertical-relative:text;mso-width-percent:0;mso-height-percent:0;mso-width-relative:margin;mso-height-relative:margin;v-text-anchor:top" o:gfxdata="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">
+                <v:textbox>
+                  <w:txbxContent>
+                    <w:p>
+                      <w:pPr>
+                        <w:spacing w:after="0" w:line="240" w:lineRule="auto"/>
+                        <w:ind w:left="28"/>
+                        <w:rPr>
+                          <w:rFonts w:eastAsiaTheme="minorEastAsia"/>
+                          <w:szCs w:val="28"/>
+                          <w:lang w:val="en-US"/>
+                        </w:rPr>
+                      </w:pPr>
+                      <w:r>
+                        <w:rPr>
+                          <w:rFonts w:eastAsiaTheme="minorEastAsia"/>
+                          <w:szCs w:val="28"/>
+                          <w:lang w:val="en-US"/>
+                        </w:rPr>
+                        <w:t>#include &lt;iostream&gt;</w:t>
+                      </w:r>
+                    </w:p>
+                    <w:p>
+                      <w:pPr>
+                        <w:spacing w:after="0" w:line="240" w:lineRule="auto"/>
+                        <w:ind w:left="28"/>
+                        <w:rPr>
+                          <w:rFonts w:eastAsiaTheme="minorEastAsia"/>
+                          <w:szCs w:val="28"/>
+                          <w:lang w:val="en-US"/>
+                        </w:rPr>
+                      </w:pPr>
+                      <w:r>
+                        <w:rPr>
+                          <w:rFonts w:eastAsiaTheme="minorEastAsia"/>
+                          <w:szCs w:val="28"/>
+                          <w:lang w:val="en-US"/>
+                        </w:rPr>
+                        <w:t>#include &lt;</w:t>
+                      </w:r>
+                      <w:proofErr w:type="spellStart"/>
+                      <w:r>
+                        <w:rPr>
+                          <w:rFonts w:eastAsiaTheme="minorEastAsia"/>
+                          <w:szCs w:val="28"/>
+                          <w:lang w:val="en-US"/>
+                        </w:rPr>
+                        <w:t>math.h</w:t>
+                      </w:r>
+                      <w:proofErr w:type="spellEnd"/>
+                      <w:r>
+                        <w:rPr>
+                          <w:rFonts w:eastAsiaTheme="minorEastAsia"/>
+                          <w:szCs w:val="28"/>
+                          <w:lang w:val="en-US"/>
+                        </w:rPr>
+                        <w:t>&gt;</w:t>
+                      </w:r>
+                    </w:p>
+                    <w:p>
+                      <w:pPr>
+                        <w:spacing w:after="0" w:line="240" w:lineRule="auto"/>
+                        <w:ind w:left="28"/>
+                        <w:rPr>
+                          <w:rFonts w:eastAsiaTheme="minorEastAsia"/>
+                          <w:szCs w:val="28"/>
+                          <w:lang w:val="en-US"/>
+                        </w:rPr>
+                      </w:pPr>
+                      <w:r>
+                        <w:rPr>
+                          <w:rFonts w:eastAsiaTheme="minorEastAsia"/>
+                          <w:szCs w:val="28"/>
+                          <w:lang w:val="en-US"/>
+                        </w:rPr>
+                        <w:t>using namespace std;</w:t>
+                      </w:r>
+                    </w:p>
+                    <w:p>
+                      <w:pPr>
+                        <w:spacing w:after="0" w:line="240" w:lineRule="auto"/>
+                        <w:ind w:left="28"/>
+                        <w:rPr>
+                          <w:rFonts w:eastAsiaTheme="minorEastAsia"/>
+                          <w:szCs w:val="28"/>
+                          <w:lang w:val="en-US"/>
+                        </w:rPr>
+                      </w:pPr>
+                    </w:p>
+                    <w:p>
+                      <w:pPr>
+                        <w:spacing w:after="0" w:line="240" w:lineRule="auto"/>
+                        <w:ind w:left="28"/>
+                        <w:rPr>
+                          <w:rFonts w:eastAsiaTheme="minorEastAsia"/>
+                          <w:szCs w:val="28"/>
+                          <w:lang w:val="en-US"/>
+                        </w:rPr>
+                      </w:pPr>
+                      <w:r>
+                        <w:rPr>
+                          <w:rFonts w:eastAsiaTheme="minorEastAsia"/>
+                          <w:szCs w:val="28"/>
+                          <w:lang w:val="en-US"/>
+                        </w:rPr>
+                        <w:t xml:space="preserve">int </w:t>
+                      </w:r>
+                      <w:proofErr w:type="gramStart"/>
+                      <w:r>
+                        <w:rPr>
+                          <w:rFonts w:eastAsiaTheme="minorEastAsia"/>
+                          <w:szCs w:val="28"/>
+                          <w:lang w:val="en-US"/>
+                        </w:rPr>
+                        <w:t>main(</w:t>
+                      </w:r>
+                      <w:proofErr w:type="gramEnd"/>
+                      <w:r>
+                        <w:rPr>
+                          <w:rFonts w:eastAsiaTheme="minorEastAsia"/>
+                          <w:szCs w:val="28"/>
+                          <w:lang w:val="en-US"/>
+                        </w:rPr>
+                        <w:t>) {</w:t>
+                      </w:r>
+                    </w:p>
+                    <w:p>
+                      <w:pPr>
+                        <w:spacing w:after="0" w:line="240" w:lineRule="auto"/>
+                        <w:ind w:left="28"/>
+                        <w:rPr>
+                          <w:rFonts w:eastAsiaTheme="minorEastAsia"/>
+                          <w:szCs w:val="28"/>
+                          <w:lang w:val="en-US"/>
+                        </w:rPr>
+                      </w:pPr>
+                      <w:r>
+                        <w:rPr>
+                          <w:rFonts w:eastAsiaTheme="minorEastAsia"/>
+                          <w:szCs w:val="28"/>
+                          <w:lang w:val="en-US"/>
+                        </w:rPr>
+                        <w:t>double c, a, y, k = 7.2, x = 5;</w:t>
+                      </w:r>
+                    </w:p>
+                    <w:p>
+                      <w:pPr>
+                        <w:spacing w:after="0" w:line="240" w:lineRule="auto"/>
+                        <w:ind w:left="28"/>
+                        <w:rPr>
+                          <w:rFonts w:eastAsiaTheme="minorEastAsia"/>
+                          <w:szCs w:val="28"/>
+                          <w:lang w:val="en-US"/>
+                        </w:rPr>
+                      </w:pPr>
+                      <w:r>
+                        <w:rPr>
+                          <w:rFonts w:eastAsiaTheme="minorEastAsia"/>
+                          <w:szCs w:val="28"/>
+                          <w:lang w:val="en-US"/>
+                        </w:rPr>
+                        <w:t xml:space="preserve">c = </w:t>
+                      </w:r>
+                      <w:proofErr w:type="spellStart"/>
+                      <w:r>
+                        <w:rPr>
+                          <w:rFonts w:eastAsiaTheme="minorEastAsia"/>
+                          <w:szCs w:val="28"/>
+                          <w:lang w:val="en-US"/>
+                        </w:rPr>
+                        <w:t>atan</w:t>
+                      </w:r>
+                      <w:proofErr w:type="spellEnd"/>
+                      <w:r>
+                        <w:rPr>
+                          <w:rFonts w:eastAsiaTheme="minorEastAsia"/>
+                          <w:szCs w:val="28"/>
+                          <w:lang w:val="en-US"/>
+                        </w:rPr>
+                        <w:t xml:space="preserve"> (abs(x));</w:t>
+                      </w:r>
+                    </w:p>
+                    <w:p>
+                      <w:pPr>
+                        <w:spacing w:after="0" w:line="240" w:lineRule="auto"/>
+                        <w:ind w:left="28"/>
+                        <w:rPr>
+                          <w:rFonts w:eastAsiaTheme="minorEastAsia"/>
+                          <w:szCs w:val="28"/>
+                          <w:lang w:val="en-US"/>
+                        </w:rPr>
+                      </w:pPr>
+                      <w:r>
+                        <w:rPr>
+                          <w:rFonts w:eastAsiaTheme="minorEastAsia"/>
+                          <w:szCs w:val="28"/>
+                          <w:lang w:val="en-US"/>
+                        </w:rPr>
+                        <w:t xml:space="preserve">a = c + </w:t>
+                      </w:r>
+                      <w:proofErr w:type="gramStart"/>
+                      <w:r>
+                        <w:rPr>
+                          <w:rFonts w:eastAsiaTheme="minorEastAsia"/>
+                          <w:szCs w:val="28"/>
+                          <w:lang w:val="en-US"/>
+                        </w:rPr>
+                        <w:t>pow(</w:t>
+                      </w:r>
+                      <w:proofErr w:type="gramEnd"/>
+                      <w:r>
+                        <w:rPr>
+                          <w:rFonts w:eastAsiaTheme="minorEastAsia"/>
+                          <w:szCs w:val="28"/>
+                          <w:lang w:val="en-US"/>
+                        </w:rPr>
+                        <w:t>k, 2);</w:t>
+                      </w:r>
+                    </w:p>
+                    <w:p>
+                      <w:pPr>
+                        <w:spacing w:after="0" w:line="240" w:lineRule="auto"/>
+                        <w:ind w:left="28"/>
+                        <w:rPr>
+                          <w:rFonts w:eastAsiaTheme="minorEastAsia"/>
+                          <w:szCs w:val="28"/>
+                          <w:lang w:val="en-US"/>
+                        </w:rPr>
+                      </w:pPr>
+                      <w:r>
+                        <w:rPr>
+                          <w:rFonts w:eastAsiaTheme="minorEastAsia"/>
+                          <w:szCs w:val="28"/>
+                          <w:lang w:val="en-US"/>
+                        </w:rPr>
+                        <w:t>y = pow(sin(a), 3) + pow(cos(x), 2);</w:t>
+                      </w:r>
+                    </w:p>
+                    <w:p>
+                      <w:pPr>
+                        <w:spacing w:after="0" w:line="240" w:lineRule="auto"/>
+                        <w:ind w:left="28"/>
+                        <w:rPr>
+                          <w:rFonts w:eastAsiaTheme="minorEastAsia"/>
+                          <w:szCs w:val="28"/>
+                          <w:lang w:val="en-US"/>
+                        </w:rPr>
+                      </w:pPr>
+                      <w:proofErr w:type="spellStart"/>
+                      <w:r>
+                        <w:rPr>
+                          <w:rFonts w:eastAsiaTheme="minorEastAsia"/>
+                          <w:szCs w:val="28"/>
+                          <w:lang w:val="en-US"/>
+                        </w:rPr>
+                        <w:t>cout</w:t>
+                      </w:r>
+                      <w:proofErr w:type="spellEnd"/>
+                      <w:r>
+                        <w:rPr>
+                          <w:rFonts w:eastAsiaTheme="minorEastAsia"/>
+                          <w:szCs w:val="28"/>
+                          <w:lang w:val="en-US"/>
+                        </w:rPr>
+                        <w:t xml:space="preserve"> &lt;&lt; "The value of y is = " &lt;&lt; c &lt;&lt; </w:t>
+                      </w:r>
+                      <w:proofErr w:type="spellStart"/>
+                      <w:r>
+                        <w:rPr>
+                          <w:rFonts w:eastAsiaTheme="minorEastAsia"/>
+                          <w:szCs w:val="28"/>
+                          <w:lang w:val="en-US"/>
+                        </w:rPr>
+                        <w:t>endl</w:t>
+                      </w:r>
+                      <w:proofErr w:type="spellEnd"/>
+                      <w:r>
+                        <w:rPr>
+                          <w:rFonts w:eastAsiaTheme="minorEastAsia"/>
+                          <w:szCs w:val="28"/>
+                          <w:lang w:val="en-US"/>
+                        </w:rPr>
+                        <w:t>;</w:t>
+                      </w:r>
+                      <w:r>
+                        <w:rPr>
+                          <w:rFonts w:eastAsiaTheme="minorEastAsia"/>
+                          <w:szCs w:val="28"/>
+                          <w:lang w:val="en-US"/>
+                        </w:rPr>
+                        <w:t xml:space="preserve"> </w:t>
+                      </w:r>
+                    </w:p>
+                    <w:p>
+                      <w:pPr>
+                        <w:spacing w:after="0" w:line="240" w:lineRule="auto"/>
+                        <w:ind w:left="28"/>
+                        <w:rPr>
+                          <w:rFonts w:eastAsiaTheme="minorEastAsia"/>
+                          <w:szCs w:val="28"/>
+                          <w:lang w:val="en-US"/>
+                        </w:rPr>
+                      </w:pPr>
+                      <w:r>
+                        <w:rPr>
+                          <w:rFonts w:eastAsiaTheme="minorEastAsia"/>
+                          <w:szCs w:val="28"/>
+                          <w:lang w:val="en-US"/>
+                        </w:rPr>
+                        <w:t>}</w:t>
+                      </w:r>
+                    </w:p>
+                    <w:p>
+                      <w:pPr>
+                        <w:spacing w:after="0" w:line="240" w:lineRule="auto"/>
+                        <w:ind w:left="28"/>
+                        <w:rPr>
+                          <w:rFonts w:eastAsiaTheme="minorEastAsia"/>
+                          <w:szCs w:val="28"/>
+                          <w:lang w:val="en-US"/>
+                        </w:rPr>
+                      </w:pPr>
+                    </w:p>
+                  </w:txbxContent>
+                </v:textbox>
+                <w10:wrap type="square" anchorx="page"/>
+              </v:shape>
+            </w:pict>
+          </mc:Fallback>
+        </mc:AlternateContent>
+      </w:r>
       <w:r>
         <w:rPr>
           <w:b/>
@@ -4338,9 +5905,9 @@
           <w:noProof/>
         </w:rPr>
         <w:drawing>
-          <wp:inline distT="0" distB="0" distL="0" distR="0" wp14:anchorId="13719E8E" wp14:editId="0B227C89">
-            <wp:extent cx="3246966" cy="2031234"/>
-            <wp:effectExtent l="0" t="0" r="0" b="7620"/>
+          <wp:inline distT="0" distB="0" distL="0" distR="0" wp14:anchorId="13719E8E" wp14:editId="61C61273">
+            <wp:extent cx="2978646" cy="1863378"/>
+            <wp:effectExtent l="0" t="0" r="0" b="3810"/>
             <wp:docPr id="67312576" name="Picture 12"/>
             <wp:cNvGraphicFramePr>
               <a:graphicFrameLocks xmlns:a="http://schemas.openxmlformats.org/drawingml/2006/main" noChangeAspect="1"/>
@@ -4370,7 +5937,7 @@
                   <pic:spPr bwMode="auto">
                     <a:xfrm>
                       <a:off x="0" y="0"/>
-                      <a:ext cx="3254019" cy="2035646"/>
+                      <a:ext cx="2992453" cy="1872016"/>
                     </a:xfrm>
                     <a:prstGeom prst="rect">
                       <a:avLst/>
@@ -4509,6 +6076,18 @@
           <w:b/>
           <w:sz w:val="28"/>
           <w:szCs w:val="28"/>
+          <w:lang w:val="en-US"/>
+        </w:rPr>
+      </w:pPr>
+    </w:p>
+    <w:p>
+      <w:pPr>
+        <w:jc w:val="center"/>
+        <w:rPr>
+          <w:b/>
+          <w:sz w:val="28"/>
+          <w:szCs w:val="28"/>
+          <w:lang w:val="en-US"/>
         </w:rPr>
       </w:pPr>
     </w:p>
@@ -4738,12 +6317,1317 @@
       </w:pPr>
       <w:r>
         <w:rPr>
+          <w:rFonts w:eastAsiaTheme="minorEastAsia"/>
           <w:noProof/>
+          <w:szCs w:val="28"/>
+          <w:lang w:val="en-US"/>
+        </w:rPr>
+        <mc:AlternateContent>
+          <mc:Choice Requires="wps">
+            <w:drawing>
+              <wp:anchor distT="45720" distB="45720" distL="114300" distR="114300" simplePos="0" relativeHeight="251663360" behindDoc="0" locked="0" layoutInCell="1" allowOverlap="1" wp14:anchorId="5D873A6D" wp14:editId="2611E7FC">
+                <wp:simplePos x="0" y="0"/>
+                <wp:positionH relativeFrom="margin">
+                  <wp:posOffset>3275965</wp:posOffset>
+                </wp:positionH>
+                <wp:positionV relativeFrom="paragraph">
+                  <wp:posOffset>47625</wp:posOffset>
+                </wp:positionV>
+                <wp:extent cx="2815590" cy="3580130"/>
+                <wp:effectExtent l="0" t="0" r="22860" b="20320"/>
+                <wp:wrapSquare wrapText="bothSides"/>
+                <wp:docPr id="571768851" name="Text Box 2"/>
+                <wp:cNvGraphicFramePr>
+                  <a:graphicFrameLocks xmlns:a="http://schemas.openxmlformats.org/drawingml/2006/main"/>
+                </wp:cNvGraphicFramePr>
+                <a:graphic xmlns:a="http://schemas.openxmlformats.org/drawingml/2006/main">
+                  <a:graphicData uri="http://schemas.microsoft.com/office/word/2010/wordprocessingShape">
+                    <wps:wsp>
+                      <wps:cNvSpPr txBox="1">
+                        <a:spLocks noChangeArrowheads="1"/>
+                      </wps:cNvSpPr>
+                      <wps:spPr bwMode="auto">
+                        <a:xfrm>
+                          <a:off x="0" y="0"/>
+                          <a:ext cx="2815590" cy="3580130"/>
+                        </a:xfrm>
+                        <a:prstGeom prst="rect">
+                          <a:avLst/>
+                        </a:prstGeom>
+                        <a:solidFill>
+                          <a:srgbClr val="FFFFFF"/>
+                        </a:solidFill>
+                        <a:ln w="9525">
+                          <a:solidFill>
+                            <a:srgbClr val="000000"/>
+                          </a:solidFill>
+                          <a:miter lim="800000"/>
+                          <a:headEnd/>
+                          <a:tailEnd/>
+                        </a:ln>
+                      </wps:spPr>
+                      <wps:txbx>
+                        <w:txbxContent>
+                          <w:p>
+                            <w:pPr>
+                              <w:spacing w:after="0" w:line="240" w:lineRule="auto"/>
+                              <w:ind w:left="28"/>
+                              <w:rPr>
+                                <w:rFonts w:eastAsiaTheme="minorEastAsia"/>
+                                <w:szCs w:val="28"/>
+                                <w:lang w:val="en-US"/>
+                              </w:rPr>
+                            </w:pPr>
+                            <w:r>
+                              <w:rPr>
+                                <w:rFonts w:eastAsiaTheme="minorEastAsia"/>
+                                <w:szCs w:val="28"/>
+                                <w:lang w:val="en-US"/>
+                              </w:rPr>
+                              <w:t>#include &lt;iostream&gt;</w:t>
+                            </w:r>
+                          </w:p>
+                          <w:p>
+                            <w:pPr>
+                              <w:spacing w:after="0" w:line="240" w:lineRule="auto"/>
+                              <w:ind w:left="28"/>
+                              <w:rPr>
+                                <w:rFonts w:eastAsiaTheme="minorEastAsia"/>
+                                <w:szCs w:val="28"/>
+                                <w:lang w:val="en-US"/>
+                              </w:rPr>
+                            </w:pPr>
+                            <w:r>
+                              <w:rPr>
+                                <w:rFonts w:eastAsiaTheme="minorEastAsia"/>
+                                <w:szCs w:val="28"/>
+                                <w:lang w:val="en-US"/>
+                              </w:rPr>
+                              <w:t>#include &lt;</w:t>
+                            </w:r>
+                            <w:proofErr w:type="spellStart"/>
+                            <w:r>
+                              <w:rPr>
+                                <w:rFonts w:eastAsiaTheme="minorEastAsia"/>
+                                <w:szCs w:val="28"/>
+                                <w:lang w:val="en-US"/>
+                              </w:rPr>
+                              <w:t>math.h</w:t>
+                            </w:r>
+                            <w:proofErr w:type="spellEnd"/>
+                            <w:r>
+                              <w:rPr>
+                                <w:rFonts w:eastAsiaTheme="minorEastAsia"/>
+                                <w:szCs w:val="28"/>
+                                <w:lang w:val="en-US"/>
+                              </w:rPr>
+                              <w:t>&gt;</w:t>
+                            </w:r>
+                          </w:p>
+                          <w:p>
+                            <w:pPr>
+                              <w:spacing w:after="0" w:line="240" w:lineRule="auto"/>
+                              <w:ind w:left="28"/>
+                              <w:rPr>
+                                <w:rFonts w:eastAsiaTheme="minorEastAsia"/>
+                                <w:szCs w:val="28"/>
+                                <w:lang w:val="en-US"/>
+                              </w:rPr>
+                            </w:pPr>
+                            <w:r>
+                              <w:rPr>
+                                <w:rFonts w:eastAsiaTheme="minorEastAsia"/>
+                                <w:szCs w:val="28"/>
+                                <w:lang w:val="en-US"/>
+                              </w:rPr>
+                              <w:t>using namespace std;</w:t>
+                            </w:r>
+                          </w:p>
+                          <w:p>
+                            <w:pPr>
+                              <w:spacing w:after="0" w:line="240" w:lineRule="auto"/>
+                              <w:ind w:left="28"/>
+                              <w:rPr>
+                                <w:rFonts w:eastAsiaTheme="minorEastAsia"/>
+                                <w:szCs w:val="28"/>
+                                <w:lang w:val="en-US"/>
+                              </w:rPr>
+                            </w:pPr>
+                            <w:r>
+                              <w:rPr>
+                                <w:rFonts w:eastAsiaTheme="minorEastAsia"/>
+                                <w:szCs w:val="28"/>
+                                <w:lang w:val="en-US"/>
+                              </w:rPr>
+                              <w:t xml:space="preserve">int </w:t>
+                            </w:r>
+                            <w:proofErr w:type="gramStart"/>
+                            <w:r>
+                              <w:rPr>
+                                <w:rFonts w:eastAsiaTheme="minorEastAsia"/>
+                                <w:szCs w:val="28"/>
+                                <w:lang w:val="en-US"/>
+                              </w:rPr>
+                              <w:t>main(</w:t>
+                            </w:r>
+                            <w:proofErr w:type="gramEnd"/>
+                            <w:r>
+                              <w:rPr>
+                                <w:rFonts w:eastAsiaTheme="minorEastAsia"/>
+                                <w:szCs w:val="28"/>
+                                <w:lang w:val="en-US"/>
+                              </w:rPr>
+                              <w:t>) {</w:t>
+                            </w:r>
+                          </w:p>
+                          <w:p>
+                            <w:pPr>
+                              <w:spacing w:after="0" w:line="240" w:lineRule="auto"/>
+                              <w:ind w:left="28"/>
+                              <w:rPr>
+                                <w:rFonts w:eastAsiaTheme="minorEastAsia"/>
+                                <w:szCs w:val="28"/>
+                                <w:lang w:val="en-US"/>
+                              </w:rPr>
+                            </w:pPr>
+                            <w:r>
+                              <w:rPr>
+                                <w:rFonts w:eastAsiaTheme="minorEastAsia"/>
+                                <w:szCs w:val="28"/>
+                                <w:lang w:val="en-US"/>
+                              </w:rPr>
+                              <w:t xml:space="preserve">  double </w:t>
+                            </w:r>
+                            <w:proofErr w:type="spellStart"/>
+                            <w:r>
+                              <w:rPr>
+                                <w:rFonts w:eastAsiaTheme="minorEastAsia"/>
+                                <w:szCs w:val="28"/>
+                                <w:lang w:val="en-US"/>
+                              </w:rPr>
+                              <w:t>cosa</w:t>
+                            </w:r>
+                            <w:proofErr w:type="spellEnd"/>
+                            <w:r>
+                              <w:rPr>
+                                <w:rFonts w:eastAsiaTheme="minorEastAsia"/>
+                                <w:szCs w:val="28"/>
+                                <w:lang w:val="en-US"/>
+                              </w:rPr>
+                              <w:t>, a1, a2, b1, b2;</w:t>
+                            </w:r>
+                          </w:p>
+                          <w:p>
+                            <w:pPr>
+                              <w:spacing w:after="0" w:line="240" w:lineRule="auto"/>
+                              <w:ind w:left="28"/>
+                              <w:rPr>
+                                <w:rFonts w:eastAsiaTheme="minorEastAsia"/>
+                                <w:szCs w:val="28"/>
+                                <w:lang w:val="en-US"/>
+                              </w:rPr>
+                            </w:pPr>
+                            <w:r>
+                              <w:rPr>
+                                <w:rFonts w:eastAsiaTheme="minorEastAsia"/>
+                                <w:szCs w:val="28"/>
+                                <w:lang w:val="en-US"/>
+                              </w:rPr>
+                              <w:t xml:space="preserve">  </w:t>
+                            </w:r>
+                            <w:proofErr w:type="spellStart"/>
+                            <w:r>
+                              <w:rPr>
+                                <w:rFonts w:eastAsiaTheme="minorEastAsia"/>
+                                <w:szCs w:val="28"/>
+                                <w:lang w:val="en-US"/>
+                              </w:rPr>
+                              <w:t>cout</w:t>
+                            </w:r>
+                            <w:proofErr w:type="spellEnd"/>
+                            <w:r>
+                              <w:rPr>
+                                <w:rFonts w:eastAsiaTheme="minorEastAsia"/>
+                                <w:szCs w:val="28"/>
+                                <w:lang w:val="en-US"/>
+                              </w:rPr>
+                              <w:t xml:space="preserve"> &lt;&lt; "Enter a1: ";</w:t>
+                            </w:r>
+                          </w:p>
+                          <w:p>
+                            <w:pPr>
+                              <w:spacing w:after="0" w:line="240" w:lineRule="auto"/>
+                              <w:ind w:left="28"/>
+                              <w:rPr>
+                                <w:rFonts w:eastAsiaTheme="minorEastAsia"/>
+                                <w:szCs w:val="28"/>
+                                <w:lang w:val="en-US"/>
+                              </w:rPr>
+                            </w:pPr>
+                            <w:r>
+                              <w:rPr>
+                                <w:rFonts w:eastAsiaTheme="minorEastAsia"/>
+                                <w:szCs w:val="28"/>
+                                <w:lang w:val="en-US"/>
+                              </w:rPr>
+                              <w:t xml:space="preserve">  </w:t>
+                            </w:r>
+                            <w:proofErr w:type="spellStart"/>
+                            <w:r>
+                              <w:rPr>
+                                <w:rFonts w:eastAsiaTheme="minorEastAsia"/>
+                                <w:szCs w:val="28"/>
+                                <w:lang w:val="en-US"/>
+                              </w:rPr>
+                              <w:t>cin</w:t>
+                            </w:r>
+                            <w:proofErr w:type="spellEnd"/>
+                            <w:r>
+                              <w:rPr>
+                                <w:rFonts w:eastAsiaTheme="minorEastAsia"/>
+                                <w:szCs w:val="28"/>
+                                <w:lang w:val="en-US"/>
+                              </w:rPr>
+                              <w:t xml:space="preserve"> &gt;&gt; a1;</w:t>
+                            </w:r>
+                          </w:p>
+                          <w:p>
+                            <w:pPr>
+                              <w:spacing w:after="0" w:line="240" w:lineRule="auto"/>
+                              <w:ind w:left="28"/>
+                              <w:rPr>
+                                <w:rFonts w:eastAsiaTheme="minorEastAsia"/>
+                                <w:szCs w:val="28"/>
+                                <w:lang w:val="en-US"/>
+                              </w:rPr>
+                            </w:pPr>
+                            <w:r>
+                              <w:rPr>
+                                <w:rFonts w:eastAsiaTheme="minorEastAsia"/>
+                                <w:szCs w:val="28"/>
+                                <w:lang w:val="en-US"/>
+                              </w:rPr>
+                              <w:t xml:space="preserve">  </w:t>
+                            </w:r>
+                            <w:proofErr w:type="spellStart"/>
+                            <w:r>
+                              <w:rPr>
+                                <w:rFonts w:eastAsiaTheme="minorEastAsia"/>
+                                <w:szCs w:val="28"/>
+                                <w:lang w:val="en-US"/>
+                              </w:rPr>
+                              <w:t>cout</w:t>
+                            </w:r>
+                            <w:proofErr w:type="spellEnd"/>
+                            <w:r>
+                              <w:rPr>
+                                <w:rFonts w:eastAsiaTheme="minorEastAsia"/>
+                                <w:szCs w:val="28"/>
+                                <w:lang w:val="en-US"/>
+                              </w:rPr>
+                              <w:t xml:space="preserve"> &lt;&lt; "Enter a2: ";</w:t>
+                            </w:r>
+                          </w:p>
+                          <w:p>
+                            <w:pPr>
+                              <w:spacing w:after="0" w:line="240" w:lineRule="auto"/>
+                              <w:ind w:left="28"/>
+                              <w:rPr>
+                                <w:rFonts w:eastAsiaTheme="minorEastAsia"/>
+                                <w:szCs w:val="28"/>
+                                <w:lang w:val="en-US"/>
+                              </w:rPr>
+                            </w:pPr>
+                            <w:r>
+                              <w:rPr>
+                                <w:rFonts w:eastAsiaTheme="minorEastAsia"/>
+                                <w:szCs w:val="28"/>
+                                <w:lang w:val="en-US"/>
+                              </w:rPr>
+                              <w:t xml:space="preserve">  </w:t>
+                            </w:r>
+                            <w:proofErr w:type="spellStart"/>
+                            <w:r>
+                              <w:rPr>
+                                <w:rFonts w:eastAsiaTheme="minorEastAsia"/>
+                                <w:szCs w:val="28"/>
+                                <w:lang w:val="en-US"/>
+                              </w:rPr>
+                              <w:t>cin</w:t>
+                            </w:r>
+                            <w:proofErr w:type="spellEnd"/>
+                            <w:r>
+                              <w:rPr>
+                                <w:rFonts w:eastAsiaTheme="minorEastAsia"/>
+                                <w:szCs w:val="28"/>
+                                <w:lang w:val="en-US"/>
+                              </w:rPr>
+                              <w:t xml:space="preserve"> &gt;&gt; a2;</w:t>
+                            </w:r>
+                          </w:p>
+                          <w:p>
+                            <w:pPr>
+                              <w:spacing w:after="0" w:line="240" w:lineRule="auto"/>
+                              <w:ind w:left="28"/>
+                              <w:rPr>
+                                <w:rFonts w:eastAsiaTheme="minorEastAsia"/>
+                                <w:szCs w:val="28"/>
+                                <w:lang w:val="en-US"/>
+                              </w:rPr>
+                            </w:pPr>
+                            <w:r>
+                              <w:rPr>
+                                <w:rFonts w:eastAsiaTheme="minorEastAsia"/>
+                                <w:szCs w:val="28"/>
+                                <w:lang w:val="en-US"/>
+                              </w:rPr>
+                              <w:t xml:space="preserve">  </w:t>
+                            </w:r>
+                            <w:proofErr w:type="spellStart"/>
+                            <w:r>
+                              <w:rPr>
+                                <w:rFonts w:eastAsiaTheme="minorEastAsia"/>
+                                <w:szCs w:val="28"/>
+                                <w:lang w:val="en-US"/>
+                              </w:rPr>
+                              <w:t>cout</w:t>
+                            </w:r>
+                            <w:proofErr w:type="spellEnd"/>
+                            <w:r>
+                              <w:rPr>
+                                <w:rFonts w:eastAsiaTheme="minorEastAsia"/>
+                                <w:szCs w:val="28"/>
+                                <w:lang w:val="en-US"/>
+                              </w:rPr>
+                              <w:t xml:space="preserve"> &lt;&lt; "Enter b1: ";</w:t>
+                            </w:r>
+                          </w:p>
+                          <w:p>
+                            <w:pPr>
+                              <w:spacing w:after="0" w:line="240" w:lineRule="auto"/>
+                              <w:ind w:left="28"/>
+                              <w:rPr>
+                                <w:rFonts w:eastAsiaTheme="minorEastAsia"/>
+                                <w:szCs w:val="28"/>
+                                <w:lang w:val="en-US"/>
+                              </w:rPr>
+                            </w:pPr>
+                            <w:r>
+                              <w:rPr>
+                                <w:rFonts w:eastAsiaTheme="minorEastAsia"/>
+                                <w:szCs w:val="28"/>
+                                <w:lang w:val="en-US"/>
+                              </w:rPr>
+                              <w:t xml:space="preserve">  </w:t>
+                            </w:r>
+                            <w:proofErr w:type="spellStart"/>
+                            <w:r>
+                              <w:rPr>
+                                <w:rFonts w:eastAsiaTheme="minorEastAsia"/>
+                                <w:szCs w:val="28"/>
+                                <w:lang w:val="en-US"/>
+                              </w:rPr>
+                              <w:t>cin</w:t>
+                            </w:r>
+                            <w:proofErr w:type="spellEnd"/>
+                            <w:r>
+                              <w:rPr>
+                                <w:rFonts w:eastAsiaTheme="minorEastAsia"/>
+                                <w:szCs w:val="28"/>
+                                <w:lang w:val="en-US"/>
+                              </w:rPr>
+                              <w:t xml:space="preserve"> &gt;&gt; b1;</w:t>
+                            </w:r>
+                          </w:p>
+                          <w:p>
+                            <w:pPr>
+                              <w:spacing w:after="0" w:line="240" w:lineRule="auto"/>
+                              <w:ind w:left="28"/>
+                              <w:rPr>
+                                <w:rFonts w:eastAsiaTheme="minorEastAsia"/>
+                                <w:szCs w:val="28"/>
+                                <w:lang w:val="en-US"/>
+                              </w:rPr>
+                            </w:pPr>
+                            <w:r>
+                              <w:rPr>
+                                <w:rFonts w:eastAsiaTheme="minorEastAsia"/>
+                                <w:szCs w:val="28"/>
+                                <w:lang w:val="en-US"/>
+                              </w:rPr>
+                              <w:t xml:space="preserve">  </w:t>
+                            </w:r>
+                            <w:proofErr w:type="spellStart"/>
+                            <w:r>
+                              <w:rPr>
+                                <w:rFonts w:eastAsiaTheme="minorEastAsia"/>
+                                <w:szCs w:val="28"/>
+                                <w:lang w:val="en-US"/>
+                              </w:rPr>
+                              <w:t>cout</w:t>
+                            </w:r>
+                            <w:proofErr w:type="spellEnd"/>
+                            <w:r>
+                              <w:rPr>
+                                <w:rFonts w:eastAsiaTheme="minorEastAsia"/>
+                                <w:szCs w:val="28"/>
+                                <w:lang w:val="en-US"/>
+                              </w:rPr>
+                              <w:t xml:space="preserve"> &lt;&lt; "Enter b2: ";</w:t>
+                            </w:r>
+                          </w:p>
+                          <w:p>
+                            <w:pPr>
+                              <w:spacing w:after="0" w:line="240" w:lineRule="auto"/>
+                              <w:ind w:left="28"/>
+                              <w:rPr>
+                                <w:rFonts w:eastAsiaTheme="minorEastAsia"/>
+                                <w:szCs w:val="28"/>
+                                <w:lang w:val="en-US"/>
+                              </w:rPr>
+                            </w:pPr>
+                            <w:r>
+                              <w:rPr>
+                                <w:rFonts w:eastAsiaTheme="minorEastAsia"/>
+                                <w:szCs w:val="28"/>
+                                <w:lang w:val="en-US"/>
+                              </w:rPr>
+                              <w:t xml:space="preserve">  </w:t>
+                            </w:r>
+                            <w:proofErr w:type="spellStart"/>
+                            <w:r>
+                              <w:rPr>
+                                <w:rFonts w:eastAsiaTheme="minorEastAsia"/>
+                                <w:szCs w:val="28"/>
+                                <w:lang w:val="en-US"/>
+                              </w:rPr>
+                              <w:t>cin</w:t>
+                            </w:r>
+                            <w:proofErr w:type="spellEnd"/>
+                            <w:r>
+                              <w:rPr>
+                                <w:rFonts w:eastAsiaTheme="minorEastAsia"/>
+                                <w:szCs w:val="28"/>
+                                <w:lang w:val="en-US"/>
+                              </w:rPr>
+                              <w:t xml:space="preserve"> &gt;&gt; b2;</w:t>
+                            </w:r>
+                          </w:p>
+                          <w:p>
+                            <w:pPr>
+                              <w:spacing w:after="0" w:line="240" w:lineRule="auto"/>
+                              <w:ind w:left="28"/>
+                              <w:rPr>
+                                <w:rFonts w:eastAsiaTheme="minorEastAsia"/>
+                                <w:szCs w:val="28"/>
+                                <w:lang w:val="en-US"/>
+                              </w:rPr>
+                            </w:pPr>
+                            <w:r>
+                              <w:rPr>
+                                <w:rFonts w:eastAsiaTheme="minorEastAsia"/>
+                                <w:szCs w:val="28"/>
+                                <w:lang w:val="en-US"/>
+                              </w:rPr>
+                              <w:t xml:space="preserve">  </w:t>
+                            </w:r>
+                            <w:proofErr w:type="spellStart"/>
+                            <w:r>
+                              <w:rPr>
+                                <w:rFonts w:eastAsiaTheme="minorEastAsia"/>
+                                <w:szCs w:val="28"/>
+                                <w:lang w:val="en-US"/>
+                              </w:rPr>
+                              <w:t>cosa</w:t>
+                            </w:r>
+                            <w:proofErr w:type="spellEnd"/>
+                            <w:r>
+                              <w:rPr>
+                                <w:rFonts w:eastAsiaTheme="minorEastAsia"/>
+                                <w:szCs w:val="28"/>
+                                <w:lang w:val="en-US"/>
+                              </w:rPr>
+                              <w:t xml:space="preserve"> = ((a1 * b1) + (a2 * b2)) /</w:t>
+                            </w:r>
+                          </w:p>
+                          <w:p>
+                            <w:pPr>
+                              <w:spacing w:after="0" w:line="240" w:lineRule="auto"/>
+                              <w:ind w:left="28"/>
+                              <w:rPr>
+                                <w:rFonts w:eastAsiaTheme="minorEastAsia"/>
+                                <w:szCs w:val="28"/>
+                                <w:lang w:val="en-US"/>
+                              </w:rPr>
+                            </w:pPr>
+                            <w:r>
+                              <w:rPr>
+                                <w:rFonts w:eastAsiaTheme="minorEastAsia"/>
+                                <w:szCs w:val="28"/>
+                                <w:lang w:val="en-US"/>
+                              </w:rPr>
+                              <w:t xml:space="preserve">         ((</w:t>
+                            </w:r>
+                            <w:proofErr w:type="gramStart"/>
+                            <w:r>
+                              <w:rPr>
+                                <w:rFonts w:eastAsiaTheme="minorEastAsia"/>
+                                <w:szCs w:val="28"/>
+                                <w:lang w:val="en-US"/>
+                              </w:rPr>
+                              <w:t>sqrt(</w:t>
+                            </w:r>
+                            <w:proofErr w:type="gramEnd"/>
+                            <w:r>
+                              <w:rPr>
+                                <w:rFonts w:eastAsiaTheme="minorEastAsia"/>
+                                <w:szCs w:val="28"/>
+                                <w:lang w:val="en-US"/>
+                              </w:rPr>
+                              <w:t>pow(a1, 2) + pow(a2, 2))) * (sqrt(pow(b1, 2) + pow(b2, 2))));</w:t>
+                            </w:r>
+                          </w:p>
+                          <w:p>
+                            <w:pPr>
+                              <w:spacing w:after="0" w:line="240" w:lineRule="auto"/>
+                              <w:ind w:left="28"/>
+                              <w:rPr>
+                                <w:rFonts w:eastAsiaTheme="minorEastAsia"/>
+                                <w:szCs w:val="28"/>
+                                <w:lang w:val="en-US"/>
+                              </w:rPr>
+                            </w:pPr>
+                            <w:r>
+                              <w:rPr>
+                                <w:rFonts w:eastAsiaTheme="minorEastAsia"/>
+                                <w:szCs w:val="28"/>
+                                <w:lang w:val="en-US"/>
+                              </w:rPr>
+                              <w:t xml:space="preserve">  </w:t>
+                            </w:r>
+                            <w:proofErr w:type="spellStart"/>
+                            <w:r>
+                              <w:rPr>
+                                <w:rFonts w:eastAsiaTheme="minorEastAsia"/>
+                                <w:szCs w:val="28"/>
+                                <w:lang w:val="en-US"/>
+                              </w:rPr>
+                              <w:t>cout</w:t>
+                            </w:r>
+                            <w:proofErr w:type="spellEnd"/>
+                            <w:r>
+                              <w:rPr>
+                                <w:rFonts w:eastAsiaTheme="minorEastAsia"/>
+                                <w:szCs w:val="28"/>
+                                <w:lang w:val="en-US"/>
+                              </w:rPr>
+                              <w:t xml:space="preserve"> &lt;&lt; "The cosine of the angle is " &lt;&lt; </w:t>
+                            </w:r>
+                            <w:proofErr w:type="spellStart"/>
+                            <w:r>
+                              <w:rPr>
+                                <w:rFonts w:eastAsiaTheme="minorEastAsia"/>
+                                <w:szCs w:val="28"/>
+                                <w:lang w:val="en-US"/>
+                              </w:rPr>
+                              <w:t>cosa</w:t>
+                            </w:r>
+                            <w:proofErr w:type="spellEnd"/>
+                            <w:r>
+                              <w:rPr>
+                                <w:rFonts w:eastAsiaTheme="minorEastAsia"/>
+                                <w:szCs w:val="28"/>
+                                <w:lang w:val="en-US"/>
+                              </w:rPr>
+                              <w:t xml:space="preserve"> &lt;&lt; </w:t>
+                            </w:r>
+                            <w:proofErr w:type="spellStart"/>
+                            <w:r>
+                              <w:rPr>
+                                <w:rFonts w:eastAsiaTheme="minorEastAsia"/>
+                                <w:szCs w:val="28"/>
+                                <w:lang w:val="en-US"/>
+                              </w:rPr>
+                              <w:t>endl</w:t>
+                            </w:r>
+                            <w:proofErr w:type="spellEnd"/>
+                            <w:r>
+                              <w:rPr>
+                                <w:rFonts w:eastAsiaTheme="minorEastAsia"/>
+                                <w:szCs w:val="28"/>
+                                <w:lang w:val="en-US"/>
+                              </w:rPr>
+                              <w:t>;</w:t>
+                            </w:r>
+                          </w:p>
+                          <w:p>
+                            <w:pPr>
+                              <w:spacing w:after="0" w:line="240" w:lineRule="auto"/>
+                              <w:ind w:left="28"/>
+                              <w:rPr>
+                                <w:rFonts w:eastAsiaTheme="minorEastAsia"/>
+                                <w:szCs w:val="28"/>
+                                <w:lang w:val="en-US"/>
+                              </w:rPr>
+                            </w:pPr>
+                            <w:r>
+                              <w:rPr>
+                                <w:rFonts w:eastAsiaTheme="minorEastAsia"/>
+                                <w:szCs w:val="28"/>
+                                <w:lang w:val="en-US"/>
+                              </w:rPr>
+                              <w:t>}</w:t>
+                            </w:r>
+                          </w:p>
+                        </w:txbxContent>
+                      </wps:txbx>
+                      <wps:bodyPr rot="0" vert="horz" wrap="square" lIns="91440" tIns="45720" rIns="91440" bIns="45720" anchor="t" anchorCtr="0">
+                        <a:noAutofit/>
+                      </wps:bodyPr>
+                    </wps:wsp>
+                  </a:graphicData>
+                </a:graphic>
+                <wp14:sizeRelH relativeFrom="margin">
+                  <wp14:pctWidth>0</wp14:pctWidth>
+                </wp14:sizeRelH>
+                <wp14:sizeRelV relativeFrom="margin">
+                  <wp14:pctHeight>0</wp14:pctHeight>
+                </wp14:sizeRelV>
+              </wp:anchor>
+            </w:drawing>
+          </mc:Choice>
+          <mc:Fallback>
+            <w:pict>
+              <v:shape w14:anchorId="5D873A6D" id="_x0000_s1028" type="#_x0000_t202" style="position:absolute;left:0;text-align:left;margin-left:257.95pt;margin-top:3.75pt;width:221.7pt;height:281.9pt;z-index:251663360;visibility:visible;mso-wrap-style:square;mso-width-percent:0;mso-height-percent:0;mso-wrap-distance-left:9pt;mso-wrap-distance-top:3.6pt;mso-wrap-distance-right:9pt;mso-wrap-distance-bottom:3.6pt;mso-position-horizontal:absolute;mso-position-horizontal-relative:margin;mso-position-vertical:absolute;mso-position-vertical-relative:text;mso-width-percent:0;mso-height-percent:0;mso-width-relative:margin;mso-height-relative:margin;v-text-anchor:top" o:gfxdata="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">
+                <v:textbox>
+                  <w:txbxContent>
+                    <w:p>
+                      <w:pPr>
+                        <w:spacing w:after="0" w:line="240" w:lineRule="auto"/>
+                        <w:ind w:left="28"/>
+                        <w:rPr>
+                          <w:rFonts w:eastAsiaTheme="minorEastAsia"/>
+                          <w:szCs w:val="28"/>
+                          <w:lang w:val="en-US"/>
+                        </w:rPr>
+                      </w:pPr>
+                      <w:r>
+                        <w:rPr>
+                          <w:rFonts w:eastAsiaTheme="minorEastAsia"/>
+                          <w:szCs w:val="28"/>
+                          <w:lang w:val="en-US"/>
+                        </w:rPr>
+                        <w:t>#include &lt;iostream&gt;</w:t>
+                      </w:r>
+                    </w:p>
+                    <w:p>
+                      <w:pPr>
+                        <w:spacing w:after="0" w:line="240" w:lineRule="auto"/>
+                        <w:ind w:left="28"/>
+                        <w:rPr>
+                          <w:rFonts w:eastAsiaTheme="minorEastAsia"/>
+                          <w:szCs w:val="28"/>
+                          <w:lang w:val="en-US"/>
+                        </w:rPr>
+                      </w:pPr>
+                      <w:r>
+                        <w:rPr>
+                          <w:rFonts w:eastAsiaTheme="minorEastAsia"/>
+                          <w:szCs w:val="28"/>
+                          <w:lang w:val="en-US"/>
+                        </w:rPr>
+                        <w:t>#include &lt;</w:t>
+                      </w:r>
+                      <w:proofErr w:type="spellStart"/>
+                      <w:r>
+                        <w:rPr>
+                          <w:rFonts w:eastAsiaTheme="minorEastAsia"/>
+                          <w:szCs w:val="28"/>
+                          <w:lang w:val="en-US"/>
+                        </w:rPr>
+                        <w:t>math.h</w:t>
+                      </w:r>
+                      <w:proofErr w:type="spellEnd"/>
+                      <w:r>
+                        <w:rPr>
+                          <w:rFonts w:eastAsiaTheme="minorEastAsia"/>
+                          <w:szCs w:val="28"/>
+                          <w:lang w:val="en-US"/>
+                        </w:rPr>
+                        <w:t>&gt;</w:t>
+                      </w:r>
+                    </w:p>
+                    <w:p>
+                      <w:pPr>
+                        <w:spacing w:after="0" w:line="240" w:lineRule="auto"/>
+                        <w:ind w:left="28"/>
+                        <w:rPr>
+                          <w:rFonts w:eastAsiaTheme="minorEastAsia"/>
+                          <w:szCs w:val="28"/>
+                          <w:lang w:val="en-US"/>
+                        </w:rPr>
+                      </w:pPr>
+                      <w:r>
+                        <w:rPr>
+                          <w:rFonts w:eastAsiaTheme="minorEastAsia"/>
+                          <w:szCs w:val="28"/>
+                          <w:lang w:val="en-US"/>
+                        </w:rPr>
+                        <w:t>using namespace std;</w:t>
+                      </w:r>
+                    </w:p>
+                    <w:p>
+                      <w:pPr>
+                        <w:spacing w:after="0" w:line="240" w:lineRule="auto"/>
+                        <w:ind w:left="28"/>
+                        <w:rPr>
+                          <w:rFonts w:eastAsiaTheme="minorEastAsia"/>
+                          <w:szCs w:val="28"/>
+                          <w:lang w:val="en-US"/>
+                        </w:rPr>
+                      </w:pPr>
+                      <w:r>
+                        <w:rPr>
+                          <w:rFonts w:eastAsiaTheme="minorEastAsia"/>
+                          <w:szCs w:val="28"/>
+                          <w:lang w:val="en-US"/>
+                        </w:rPr>
+                        <w:t xml:space="preserve">int </w:t>
+                      </w:r>
+                      <w:proofErr w:type="gramStart"/>
+                      <w:r>
+                        <w:rPr>
+                          <w:rFonts w:eastAsiaTheme="minorEastAsia"/>
+                          <w:szCs w:val="28"/>
+                          <w:lang w:val="en-US"/>
+                        </w:rPr>
+                        <w:t>main(</w:t>
+                      </w:r>
+                      <w:proofErr w:type="gramEnd"/>
+                      <w:r>
+                        <w:rPr>
+                          <w:rFonts w:eastAsiaTheme="minorEastAsia"/>
+                          <w:szCs w:val="28"/>
+                          <w:lang w:val="en-US"/>
+                        </w:rPr>
+                        <w:t>) {</w:t>
+                      </w:r>
+                    </w:p>
+                    <w:p>
+                      <w:pPr>
+                        <w:spacing w:after="0" w:line="240" w:lineRule="auto"/>
+                        <w:ind w:left="28"/>
+                        <w:rPr>
+                          <w:rFonts w:eastAsiaTheme="minorEastAsia"/>
+                          <w:szCs w:val="28"/>
+                          <w:lang w:val="en-US"/>
+                        </w:rPr>
+                      </w:pPr>
+                      <w:r>
+                        <w:rPr>
+                          <w:rFonts w:eastAsiaTheme="minorEastAsia"/>
+                          <w:szCs w:val="28"/>
+                          <w:lang w:val="en-US"/>
+                        </w:rPr>
+                        <w:t xml:space="preserve">  double </w:t>
+                      </w:r>
+                      <w:proofErr w:type="spellStart"/>
+                      <w:r>
+                        <w:rPr>
+                          <w:rFonts w:eastAsiaTheme="minorEastAsia"/>
+                          <w:szCs w:val="28"/>
+                          <w:lang w:val="en-US"/>
+                        </w:rPr>
+                        <w:t>cosa</w:t>
+                      </w:r>
+                      <w:proofErr w:type="spellEnd"/>
+                      <w:r>
+                        <w:rPr>
+                          <w:rFonts w:eastAsiaTheme="minorEastAsia"/>
+                          <w:szCs w:val="28"/>
+                          <w:lang w:val="en-US"/>
+                        </w:rPr>
+                        <w:t>, a1, a2, b1, b2;</w:t>
+                      </w:r>
+                    </w:p>
+                    <w:p>
+                      <w:pPr>
+                        <w:spacing w:after="0" w:line="240" w:lineRule="auto"/>
+                        <w:ind w:left="28"/>
+                        <w:rPr>
+                          <w:rFonts w:eastAsiaTheme="minorEastAsia"/>
+                          <w:szCs w:val="28"/>
+                          <w:lang w:val="en-US"/>
+                        </w:rPr>
+                      </w:pPr>
+                      <w:r>
+                        <w:rPr>
+                          <w:rFonts w:eastAsiaTheme="minorEastAsia"/>
+                          <w:szCs w:val="28"/>
+                          <w:lang w:val="en-US"/>
+                        </w:rPr>
+                        <w:t xml:space="preserve">  </w:t>
+                      </w:r>
+                      <w:proofErr w:type="spellStart"/>
+                      <w:r>
+                        <w:rPr>
+                          <w:rFonts w:eastAsiaTheme="minorEastAsia"/>
+                          <w:szCs w:val="28"/>
+                          <w:lang w:val="en-US"/>
+                        </w:rPr>
+                        <w:t>cout</w:t>
+                      </w:r>
+                      <w:proofErr w:type="spellEnd"/>
+                      <w:r>
+                        <w:rPr>
+                          <w:rFonts w:eastAsiaTheme="minorEastAsia"/>
+                          <w:szCs w:val="28"/>
+                          <w:lang w:val="en-US"/>
+                        </w:rPr>
+                        <w:t xml:space="preserve"> &lt;&lt; "Enter a1: ";</w:t>
+                      </w:r>
+                    </w:p>
+                    <w:p>
+                      <w:pPr>
+                        <w:spacing w:after="0" w:line="240" w:lineRule="auto"/>
+                        <w:ind w:left="28"/>
+                        <w:rPr>
+                          <w:rFonts w:eastAsiaTheme="minorEastAsia"/>
+                          <w:szCs w:val="28"/>
+                          <w:lang w:val="en-US"/>
+                        </w:rPr>
+                      </w:pPr>
+                      <w:r>
+                        <w:rPr>
+                          <w:rFonts w:eastAsiaTheme="minorEastAsia"/>
+                          <w:szCs w:val="28"/>
+                          <w:lang w:val="en-US"/>
+                        </w:rPr>
+                        <w:t xml:space="preserve">  </w:t>
+                      </w:r>
+                      <w:proofErr w:type="spellStart"/>
+                      <w:r>
+                        <w:rPr>
+                          <w:rFonts w:eastAsiaTheme="minorEastAsia"/>
+                          <w:szCs w:val="28"/>
+                          <w:lang w:val="en-US"/>
+                        </w:rPr>
+                        <w:t>cin</w:t>
+                      </w:r>
+                      <w:proofErr w:type="spellEnd"/>
+                      <w:r>
+                        <w:rPr>
+                          <w:rFonts w:eastAsiaTheme="minorEastAsia"/>
+                          <w:szCs w:val="28"/>
+                          <w:lang w:val="en-US"/>
+                        </w:rPr>
+                        <w:t xml:space="preserve"> &gt;&gt; a1;</w:t>
+                      </w:r>
+                    </w:p>
+                    <w:p>
+                      <w:pPr>
+                        <w:spacing w:after="0" w:line="240" w:lineRule="auto"/>
+                        <w:ind w:left="28"/>
+                        <w:rPr>
+                          <w:rFonts w:eastAsiaTheme="minorEastAsia"/>
+                          <w:szCs w:val="28"/>
+                          <w:lang w:val="en-US"/>
+                        </w:rPr>
+                      </w:pPr>
+                      <w:r>
+                        <w:rPr>
+                          <w:rFonts w:eastAsiaTheme="minorEastAsia"/>
+                          <w:szCs w:val="28"/>
+                          <w:lang w:val="en-US"/>
+                        </w:rPr>
+                        <w:t xml:space="preserve">  </w:t>
+                      </w:r>
+                      <w:proofErr w:type="spellStart"/>
+                      <w:r>
+                        <w:rPr>
+                          <w:rFonts w:eastAsiaTheme="minorEastAsia"/>
+                          <w:szCs w:val="28"/>
+                          <w:lang w:val="en-US"/>
+                        </w:rPr>
+                        <w:t>cout</w:t>
+                      </w:r>
+                      <w:proofErr w:type="spellEnd"/>
+                      <w:r>
+                        <w:rPr>
+                          <w:rFonts w:eastAsiaTheme="minorEastAsia"/>
+                          <w:szCs w:val="28"/>
+                          <w:lang w:val="en-US"/>
+                        </w:rPr>
+                        <w:t xml:space="preserve"> &lt;&lt; "Enter a2: ";</w:t>
+                      </w:r>
+                    </w:p>
+                    <w:p>
+                      <w:pPr>
+                        <w:spacing w:after="0" w:line="240" w:lineRule="auto"/>
+                        <w:ind w:left="28"/>
+                        <w:rPr>
+                          <w:rFonts w:eastAsiaTheme="minorEastAsia"/>
+                          <w:szCs w:val="28"/>
+                          <w:lang w:val="en-US"/>
+                        </w:rPr>
+                      </w:pPr>
+                      <w:r>
+                        <w:rPr>
+                          <w:rFonts w:eastAsiaTheme="minorEastAsia"/>
+                          <w:szCs w:val="28"/>
+                          <w:lang w:val="en-US"/>
+                        </w:rPr>
+                        <w:t xml:space="preserve">  </w:t>
+                      </w:r>
+                      <w:proofErr w:type="spellStart"/>
+                      <w:r>
+                        <w:rPr>
+                          <w:rFonts w:eastAsiaTheme="minorEastAsia"/>
+                          <w:szCs w:val="28"/>
+                          <w:lang w:val="en-US"/>
+                        </w:rPr>
+                        <w:t>cin</w:t>
+                      </w:r>
+                      <w:proofErr w:type="spellEnd"/>
+                      <w:r>
+                        <w:rPr>
+                          <w:rFonts w:eastAsiaTheme="minorEastAsia"/>
+                          <w:szCs w:val="28"/>
+                          <w:lang w:val="en-US"/>
+                        </w:rPr>
+                        <w:t xml:space="preserve"> &gt;&gt; a2;</w:t>
+                      </w:r>
+                    </w:p>
+                    <w:p>
+                      <w:pPr>
+                        <w:spacing w:after="0" w:line="240" w:lineRule="auto"/>
+                        <w:ind w:left="28"/>
+                        <w:rPr>
+                          <w:rFonts w:eastAsiaTheme="minorEastAsia"/>
+                          <w:szCs w:val="28"/>
+                          <w:lang w:val="en-US"/>
+                        </w:rPr>
+                      </w:pPr>
+                      <w:r>
+                        <w:rPr>
+                          <w:rFonts w:eastAsiaTheme="minorEastAsia"/>
+                          <w:szCs w:val="28"/>
+                          <w:lang w:val="en-US"/>
+                        </w:rPr>
+                        <w:t xml:space="preserve">  </w:t>
+                      </w:r>
+                      <w:proofErr w:type="spellStart"/>
+                      <w:r>
+                        <w:rPr>
+                          <w:rFonts w:eastAsiaTheme="minorEastAsia"/>
+                          <w:szCs w:val="28"/>
+                          <w:lang w:val="en-US"/>
+                        </w:rPr>
+                        <w:t>cout</w:t>
+                      </w:r>
+                      <w:proofErr w:type="spellEnd"/>
+                      <w:r>
+                        <w:rPr>
+                          <w:rFonts w:eastAsiaTheme="minorEastAsia"/>
+                          <w:szCs w:val="28"/>
+                          <w:lang w:val="en-US"/>
+                        </w:rPr>
+                        <w:t xml:space="preserve"> &lt;&lt; "Enter b1: ";</w:t>
+                      </w:r>
+                    </w:p>
+                    <w:p>
+                      <w:pPr>
+                        <w:spacing w:after="0" w:line="240" w:lineRule="auto"/>
+                        <w:ind w:left="28"/>
+                        <w:rPr>
+                          <w:rFonts w:eastAsiaTheme="minorEastAsia"/>
+                          <w:szCs w:val="28"/>
+                          <w:lang w:val="en-US"/>
+                        </w:rPr>
+                      </w:pPr>
+                      <w:r>
+                        <w:rPr>
+                          <w:rFonts w:eastAsiaTheme="minorEastAsia"/>
+                          <w:szCs w:val="28"/>
+                          <w:lang w:val="en-US"/>
+                        </w:rPr>
+                        <w:t xml:space="preserve">  </w:t>
+                      </w:r>
+                      <w:proofErr w:type="spellStart"/>
+                      <w:r>
+                        <w:rPr>
+                          <w:rFonts w:eastAsiaTheme="minorEastAsia"/>
+                          <w:szCs w:val="28"/>
+                          <w:lang w:val="en-US"/>
+                        </w:rPr>
+                        <w:t>cin</w:t>
+                      </w:r>
+                      <w:proofErr w:type="spellEnd"/>
+                      <w:r>
+                        <w:rPr>
+                          <w:rFonts w:eastAsiaTheme="minorEastAsia"/>
+                          <w:szCs w:val="28"/>
+                          <w:lang w:val="en-US"/>
+                        </w:rPr>
+                        <w:t xml:space="preserve"> &gt;&gt; b1;</w:t>
+                      </w:r>
+                    </w:p>
+                    <w:p>
+                      <w:pPr>
+                        <w:spacing w:after="0" w:line="240" w:lineRule="auto"/>
+                        <w:ind w:left="28"/>
+                        <w:rPr>
+                          <w:rFonts w:eastAsiaTheme="minorEastAsia"/>
+                          <w:szCs w:val="28"/>
+                          <w:lang w:val="en-US"/>
+                        </w:rPr>
+                      </w:pPr>
+                      <w:r>
+                        <w:rPr>
+                          <w:rFonts w:eastAsiaTheme="minorEastAsia"/>
+                          <w:szCs w:val="28"/>
+                          <w:lang w:val="en-US"/>
+                        </w:rPr>
+                        <w:t xml:space="preserve">  </w:t>
+                      </w:r>
+                      <w:proofErr w:type="spellStart"/>
+                      <w:r>
+                        <w:rPr>
+                          <w:rFonts w:eastAsiaTheme="minorEastAsia"/>
+                          <w:szCs w:val="28"/>
+                          <w:lang w:val="en-US"/>
+                        </w:rPr>
+                        <w:t>cout</w:t>
+                      </w:r>
+                      <w:proofErr w:type="spellEnd"/>
+                      <w:r>
+                        <w:rPr>
+                          <w:rFonts w:eastAsiaTheme="minorEastAsia"/>
+                          <w:szCs w:val="28"/>
+                          <w:lang w:val="en-US"/>
+                        </w:rPr>
+                        <w:t xml:space="preserve"> &lt;&lt; "Enter b2: ";</w:t>
+                      </w:r>
+                    </w:p>
+                    <w:p>
+                      <w:pPr>
+                        <w:spacing w:after="0" w:line="240" w:lineRule="auto"/>
+                        <w:ind w:left="28"/>
+                        <w:rPr>
+                          <w:rFonts w:eastAsiaTheme="minorEastAsia"/>
+                          <w:szCs w:val="28"/>
+                          <w:lang w:val="en-US"/>
+                        </w:rPr>
+                      </w:pPr>
+                      <w:r>
+                        <w:rPr>
+                          <w:rFonts w:eastAsiaTheme="minorEastAsia"/>
+                          <w:szCs w:val="28"/>
+                          <w:lang w:val="en-US"/>
+                        </w:rPr>
+                        <w:t xml:space="preserve">  </w:t>
+                      </w:r>
+                      <w:proofErr w:type="spellStart"/>
+                      <w:r>
+                        <w:rPr>
+                          <w:rFonts w:eastAsiaTheme="minorEastAsia"/>
+                          <w:szCs w:val="28"/>
+                          <w:lang w:val="en-US"/>
+                        </w:rPr>
+                        <w:t>cin</w:t>
+                      </w:r>
+                      <w:proofErr w:type="spellEnd"/>
+                      <w:r>
+                        <w:rPr>
+                          <w:rFonts w:eastAsiaTheme="minorEastAsia"/>
+                          <w:szCs w:val="28"/>
+                          <w:lang w:val="en-US"/>
+                        </w:rPr>
+                        <w:t xml:space="preserve"> &gt;&gt; b2;</w:t>
+                      </w:r>
+                    </w:p>
+                    <w:p>
+                      <w:pPr>
+                        <w:spacing w:after="0" w:line="240" w:lineRule="auto"/>
+                        <w:ind w:left="28"/>
+                        <w:rPr>
+                          <w:rFonts w:eastAsiaTheme="minorEastAsia"/>
+                          <w:szCs w:val="28"/>
+                          <w:lang w:val="en-US"/>
+                        </w:rPr>
+                      </w:pPr>
+                      <w:r>
+                        <w:rPr>
+                          <w:rFonts w:eastAsiaTheme="minorEastAsia"/>
+                          <w:szCs w:val="28"/>
+                          <w:lang w:val="en-US"/>
+                        </w:rPr>
+                        <w:t xml:space="preserve">  </w:t>
+                      </w:r>
+                      <w:proofErr w:type="spellStart"/>
+                      <w:r>
+                        <w:rPr>
+                          <w:rFonts w:eastAsiaTheme="minorEastAsia"/>
+                          <w:szCs w:val="28"/>
+                          <w:lang w:val="en-US"/>
+                        </w:rPr>
+                        <w:t>cosa</w:t>
+                      </w:r>
+                      <w:proofErr w:type="spellEnd"/>
+                      <w:r>
+                        <w:rPr>
+                          <w:rFonts w:eastAsiaTheme="minorEastAsia"/>
+                          <w:szCs w:val="28"/>
+                          <w:lang w:val="en-US"/>
+                        </w:rPr>
+                        <w:t xml:space="preserve"> = ((a1 * b1) + (a2 * b2)) /</w:t>
+                      </w:r>
+                    </w:p>
+                    <w:p>
+                      <w:pPr>
+                        <w:spacing w:after="0" w:line="240" w:lineRule="auto"/>
+                        <w:ind w:left="28"/>
+                        <w:rPr>
+                          <w:rFonts w:eastAsiaTheme="minorEastAsia"/>
+                          <w:szCs w:val="28"/>
+                          <w:lang w:val="en-US"/>
+                        </w:rPr>
+                      </w:pPr>
+                      <w:r>
+                        <w:rPr>
+                          <w:rFonts w:eastAsiaTheme="minorEastAsia"/>
+                          <w:szCs w:val="28"/>
+                          <w:lang w:val="en-US"/>
+                        </w:rPr>
+                        <w:t xml:space="preserve">         ((</w:t>
+                      </w:r>
+                      <w:proofErr w:type="gramStart"/>
+                      <w:r>
+                        <w:rPr>
+                          <w:rFonts w:eastAsiaTheme="minorEastAsia"/>
+                          <w:szCs w:val="28"/>
+                          <w:lang w:val="en-US"/>
+                        </w:rPr>
+                        <w:t>sqrt(</w:t>
+                      </w:r>
+                      <w:proofErr w:type="gramEnd"/>
+                      <w:r>
+                        <w:rPr>
+                          <w:rFonts w:eastAsiaTheme="minorEastAsia"/>
+                          <w:szCs w:val="28"/>
+                          <w:lang w:val="en-US"/>
+                        </w:rPr>
+                        <w:t>pow(a1, 2) + pow(a2, 2))) * (sqrt(pow(b1, 2) + pow(b2, 2))));</w:t>
+                      </w:r>
+                    </w:p>
+                    <w:p>
+                      <w:pPr>
+                        <w:spacing w:after="0" w:line="240" w:lineRule="auto"/>
+                        <w:ind w:left="28"/>
+                        <w:rPr>
+                          <w:rFonts w:eastAsiaTheme="minorEastAsia"/>
+                          <w:szCs w:val="28"/>
+                          <w:lang w:val="en-US"/>
+                        </w:rPr>
+                      </w:pPr>
+                      <w:r>
+                        <w:rPr>
+                          <w:rFonts w:eastAsiaTheme="minorEastAsia"/>
+                          <w:szCs w:val="28"/>
+                          <w:lang w:val="en-US"/>
+                        </w:rPr>
+                        <w:t xml:space="preserve">  </w:t>
+                      </w:r>
+                      <w:proofErr w:type="spellStart"/>
+                      <w:r>
+                        <w:rPr>
+                          <w:rFonts w:eastAsiaTheme="minorEastAsia"/>
+                          <w:szCs w:val="28"/>
+                          <w:lang w:val="en-US"/>
+                        </w:rPr>
+                        <w:t>cout</w:t>
+                      </w:r>
+                      <w:proofErr w:type="spellEnd"/>
+                      <w:r>
+                        <w:rPr>
+                          <w:rFonts w:eastAsiaTheme="minorEastAsia"/>
+                          <w:szCs w:val="28"/>
+                          <w:lang w:val="en-US"/>
+                        </w:rPr>
+                        <w:t xml:space="preserve"> &lt;&lt; "The cosine of the angle is " &lt;&lt; </w:t>
+                      </w:r>
+                      <w:proofErr w:type="spellStart"/>
+                      <w:r>
+                        <w:rPr>
+                          <w:rFonts w:eastAsiaTheme="minorEastAsia"/>
+                          <w:szCs w:val="28"/>
+                          <w:lang w:val="en-US"/>
+                        </w:rPr>
+                        <w:t>cosa</w:t>
+                      </w:r>
+                      <w:proofErr w:type="spellEnd"/>
+                      <w:r>
+                        <w:rPr>
+                          <w:rFonts w:eastAsiaTheme="minorEastAsia"/>
+                          <w:szCs w:val="28"/>
+                          <w:lang w:val="en-US"/>
+                        </w:rPr>
+                        <w:t xml:space="preserve"> &lt;&lt; </w:t>
+                      </w:r>
+                      <w:proofErr w:type="spellStart"/>
+                      <w:r>
+                        <w:rPr>
+                          <w:rFonts w:eastAsiaTheme="minorEastAsia"/>
+                          <w:szCs w:val="28"/>
+                          <w:lang w:val="en-US"/>
+                        </w:rPr>
+                        <w:t>endl</w:t>
+                      </w:r>
+                      <w:proofErr w:type="spellEnd"/>
+                      <w:r>
+                        <w:rPr>
+                          <w:rFonts w:eastAsiaTheme="minorEastAsia"/>
+                          <w:szCs w:val="28"/>
+                          <w:lang w:val="en-US"/>
+                        </w:rPr>
+                        <w:t>;</w:t>
+                      </w:r>
+                    </w:p>
+                    <w:p>
+                      <w:pPr>
+                        <w:spacing w:after="0" w:line="240" w:lineRule="auto"/>
+                        <w:ind w:left="28"/>
+                        <w:rPr>
+                          <w:rFonts w:eastAsiaTheme="minorEastAsia"/>
+                          <w:szCs w:val="28"/>
+                          <w:lang w:val="en-US"/>
+                        </w:rPr>
+                      </w:pPr>
+                      <w:r>
+                        <w:rPr>
+                          <w:rFonts w:eastAsiaTheme="minorEastAsia"/>
+                          <w:szCs w:val="28"/>
+                          <w:lang w:val="en-US"/>
+                        </w:rPr>
+                        <w:t>}</w:t>
+                      </w:r>
+                    </w:p>
+                  </w:txbxContent>
+                </v:textbox>
+                <w10:wrap type="square" anchorx="margin"/>
+              </v:shape>
+            </w:pict>
+          </mc:Fallback>
+        </mc:AlternateContent>
+      </w:r>
+      <w:r>
+        <w:rPr>
+          <w:noProof/>
         </w:rPr>
         <w:drawing>
-          <wp:inline distT="0" distB="0" distL="0" distR="0" wp14:anchorId="16EA2A50" wp14:editId="78450AD2">
-            <wp:extent cx="4691695" cy="4182533"/>
-            <wp:effectExtent l="0" t="0" r="0" b="8890"/>
+          <wp:inline distT="0" distB="0" distL="0" distR="0" wp14:anchorId="16EA2A50" wp14:editId="42A36ECA">
+            <wp:extent cx="3123444" cy="3676810"/>
+            <wp:effectExtent l="0" t="0" r="1270" b="0"/>
             <wp:docPr id="436665828" name="Picture 16"/>
             <wp:cNvGraphicFramePr>
               <a:graphicFrameLocks xmlns:a="http://schemas.openxmlformats.org/drawingml/2006/main" noChangeAspect="1"/>
@@ -4773,7 +7657,7 @@
                   <pic:spPr bwMode="auto">
                     <a:xfrm>
                       <a:off x="0" y="0"/>
-                      <a:ext cx="4699270" cy="4189286"/>
+                      <a:ext cx="3131942" cy="3686814"/>
                     </a:xfrm>
                     <a:prstGeom prst="rect">
                       <a:avLst/>
@@ -4839,7 +7723,7 @@
           <w:noProof/>
         </w:rPr>
         <w:drawing>
-          <wp:inline distT="0" distB="0" distL="0" distR="0" wp14:anchorId="02354763" wp14:editId="6F4B9870">
+          <wp:inline distT="0" distB="0" distL="0" distR="0" wp14:anchorId="02354763" wp14:editId="682DC9A2">
             <wp:extent cx="2903855" cy="960755"/>
             <wp:effectExtent l="0" t="0" r="0" b="0"/>
             <wp:docPr id="1420597174" name="Picture 17"/>
@@ -5028,7 +7912,7 @@
           <w:lang w:val="uk-UA"/>
         </w:rPr>
         <w:drawing>
-          <wp:inline distT="0" distB="0" distL="0" distR="0" wp14:anchorId="1B4CC413" wp14:editId="6B0AD3DB">
+          <wp:inline distT="0" distB="0" distL="0" distR="0" wp14:anchorId="1B4CC413" wp14:editId="353D5504">
             <wp:extent cx="5266847" cy="541926"/>
             <wp:effectExtent l="0" t="0" r="0" b="0"/>
             <wp:docPr id="408292815" name="Picture 1"/>
@@ -5092,6 +7976,7 @@
           <w:szCs w:val="28"/>
           <w:lang w:val="uk-UA"/>
         </w:rPr>
+        <w:lastRenderedPageBreak/>
         <w:t>Блок схема:</w:t>
       </w:r>
     </w:p>
@@ -5108,7 +7993,7 @@
           <w:noProof/>
         </w:rPr>
         <w:drawing>
-          <wp:inline distT="0" distB="0" distL="0" distR="0" wp14:anchorId="73A5444D" wp14:editId="1ED57ECD">
+          <wp:inline distT="0" distB="0" distL="0" distR="0" wp14:anchorId="73A5444D" wp14:editId="5AFB5DEE">
             <wp:extent cx="787400" cy="2778023"/>
             <wp:effectExtent l="0" t="0" r="0" b="3810"/>
             <wp:docPr id="772726554" name="Picture 20"/>
@@ -5248,6 +8133,332 @@
           <w:lang w:val="uk-UA"/>
         </w:rPr>
       </w:pPr>
+      <w:r>
+        <w:rPr>
+          <w:b/>
+          <w:noProof/>
+          <w:sz w:val="28"/>
+          <w:szCs w:val="28"/>
+          <w:lang w:val="uk-UA"/>
+        </w:rPr>
+        <mc:AlternateContent>
+          <mc:Choice Requires="wps">
+            <w:drawing>
+              <wp:anchor distT="45720" distB="45720" distL="114300" distR="114300" simplePos="0" relativeHeight="251665408" behindDoc="0" locked="0" layoutInCell="1" allowOverlap="1" wp14:anchorId="26514103" wp14:editId="528ABB7D">
+                <wp:simplePos x="0" y="0"/>
+                <wp:positionH relativeFrom="column">
+                  <wp:posOffset>3465435</wp:posOffset>
+                </wp:positionH>
+                <wp:positionV relativeFrom="paragraph">
+                  <wp:posOffset>3106</wp:posOffset>
+                </wp:positionV>
+                <wp:extent cx="2360930" cy="1404620"/>
+                <wp:effectExtent l="0" t="0" r="22860" b="11430"/>
+                <wp:wrapSquare wrapText="bothSides"/>
+                <wp:docPr id="1462630228" name="Text Box 2"/>
+                <wp:cNvGraphicFramePr>
+                  <a:graphicFrameLocks xmlns:a="http://schemas.openxmlformats.org/drawingml/2006/main"/>
+                </wp:cNvGraphicFramePr>
+                <a:graphic xmlns:a="http://schemas.openxmlformats.org/drawingml/2006/main">
+                  <a:graphicData uri="http://schemas.microsoft.com/office/word/2010/wordprocessingShape">
+                    <wps:wsp>
+                      <wps:cNvSpPr txBox="1">
+                        <a:spLocks noChangeArrowheads="1"/>
+                      </wps:cNvSpPr>
+                      <wps:spPr bwMode="auto">
+                        <a:xfrm>
+                          <a:off x="0" y="0"/>
+                          <a:ext cx="2360930" cy="1404620"/>
+                        </a:xfrm>
+                        <a:prstGeom prst="rect">
+                          <a:avLst/>
+                        </a:prstGeom>
+                        <a:solidFill>
+                          <a:srgbClr val="FFFFFF"/>
+                        </a:solidFill>
+                        <a:ln w="9525">
+                          <a:solidFill>
+                            <a:srgbClr val="000000"/>
+                          </a:solidFill>
+                          <a:miter lim="800000"/>
+                          <a:headEnd/>
+                          <a:tailEnd/>
+                        </a:ln>
+                      </wps:spPr>
+                      <wps:txbx>
+                        <w:txbxContent>
+                          <w:p>
+                            <w:pPr>
+                              <w:spacing w:after="0" w:line="240" w:lineRule="auto"/>
+                            </w:pPr>
+                            <w:r>
+                              <w:t>#include &lt;iostream&gt;</w:t>
+                            </w:r>
+                          </w:p>
+                          <w:p>
+                            <w:pPr>
+                              <w:spacing w:after="0" w:line="240" w:lineRule="auto"/>
+                            </w:pPr>
+                            <w:r>
+                              <w:t>#include &lt;math.h&gt;</w:t>
+                            </w:r>
+                          </w:p>
+                          <w:p>
+                            <w:pPr>
+                              <w:spacing w:after="0" w:line="240" w:lineRule="auto"/>
+                              <w:rPr>
+                                <w:lang w:val="en-US"/>
+                              </w:rPr>
+                            </w:pPr>
+                            <w:r>
+                              <w:t>using namespace std;</w:t>
+                            </w:r>
+                          </w:p>
+                          <w:p>
+                            <w:pPr>
+                              <w:spacing w:after="0" w:line="240" w:lineRule="auto"/>
+                              <w:rPr>
+                                <w:lang w:val="en-US"/>
+                              </w:rPr>
+                            </w:pPr>
+                          </w:p>
+                          <w:p>
+                            <w:pPr>
+                              <w:spacing w:after="0" w:line="240" w:lineRule="auto"/>
+                            </w:pPr>
+                            <w:r>
+                              <w:t>int main() {</w:t>
+                            </w:r>
+                          </w:p>
+                          <w:p>
+                            <w:pPr>
+                              <w:spacing w:after="0" w:line="240" w:lineRule="auto"/>
+                              <w:rPr>
+                                <w:lang w:val="en-US"/>
+                              </w:rPr>
+                            </w:pPr>
+                            <w:r>
+                              <w:t xml:space="preserve">  double k, y, t = 2.7;</w:t>
+                            </w:r>
+                          </w:p>
+                          <w:p>
+                            <w:pPr>
+                              <w:spacing w:after="0" w:line="240" w:lineRule="auto"/>
+                              <w:rPr>
+                                <w:lang w:val="en-US"/>
+                              </w:rPr>
+                            </w:pPr>
+                          </w:p>
+                          <w:p>
+                            <w:pPr>
+                              <w:spacing w:after="0" w:line="240" w:lineRule="auto"/>
+                            </w:pPr>
+                            <w:r>
+                              <w:t xml:space="preserve">  y = sqrt(pow(t, 3) - 1) + 3.31;</w:t>
+                            </w:r>
+                          </w:p>
+                          <w:p>
+                            <w:pPr>
+                              <w:spacing w:after="0" w:line="240" w:lineRule="auto"/>
+                              <w:rPr>
+                                <w:lang w:val="en-US"/>
+                              </w:rPr>
+                            </w:pPr>
+                            <w:r>
+                              <w:t xml:space="preserve">  k = sin((2 * y) + 1.21);</w:t>
+                            </w:r>
+                          </w:p>
+                          <w:p>
+                            <w:pPr>
+                              <w:spacing w:after="0" w:line="240" w:lineRule="auto"/>
+                              <w:rPr>
+                                <w:lang w:val="en-US"/>
+                              </w:rPr>
+                            </w:pPr>
+                          </w:p>
+                          <w:p>
+                            <w:pPr>
+                              <w:spacing w:after="0" w:line="240" w:lineRule="auto"/>
+                            </w:pPr>
+                            <w:r>
+                              <w:t xml:space="preserve">  cout &lt;&lt; "t = " &lt;&lt; t &lt;&lt; endl;</w:t>
+                            </w:r>
+                          </w:p>
+                          <w:p>
+                            <w:pPr>
+                              <w:spacing w:after="0" w:line="240" w:lineRule="auto"/>
+                            </w:pPr>
+                            <w:r>
+                              <w:t xml:space="preserve">  cout &lt;&lt; "y = " &lt;&lt; y &lt;&lt; endl;</w:t>
+                            </w:r>
+                          </w:p>
+                          <w:p>
+                            <w:pPr>
+                              <w:spacing w:after="0" w:line="240" w:lineRule="auto"/>
+                            </w:pPr>
+                            <w:r>
+                              <w:t xml:space="preserve">  cout &lt;&lt; "k = " &lt;&lt; k &lt;&lt; endl;</w:t>
+                            </w:r>
+                          </w:p>
+                          <w:p>
+                            <w:pPr>
+                              <w:spacing w:after="0" w:line="240" w:lineRule="auto"/>
+                            </w:pPr>
+                            <w:r>
+                              <w:t>}</w:t>
+                            </w:r>
+                          </w:p>
+                        </w:txbxContent>
+                      </wps:txbx>
+                      <wps:bodyPr rot="0" vert="horz" wrap="square" lIns="91440" tIns="45720" rIns="91440" bIns="45720" anchor="t" anchorCtr="0">
+                        <a:spAutoFit/>
+                      </wps:bodyPr>
+                    </wps:wsp>
+                  </a:graphicData>
+                </a:graphic>
+                <wp14:sizeRelH relativeFrom="margin">
+                  <wp14:pctWidth>40000</wp14:pctWidth>
+                </wp14:sizeRelH>
+                <wp14:sizeRelV relativeFrom="margin">
+                  <wp14:pctHeight>20000</wp14:pctHeight>
+                </wp14:sizeRelV>
+              </wp:anchor>
+            </w:drawing>
+          </mc:Choice>
+          <mc:Fallback>
+            <w:pict>
+              <v:shape w14:anchorId="26514103" id="_x0000_s1029" type="#_x0000_t202" style="position:absolute;left:0;text-align:left;margin-left:272.85pt;margin-top:.25pt;width:185.9pt;height:110.6pt;z-index:251665408;visibility:visible;mso-wrap-style:square;mso-width-percent:400;mso-height-percent:200;mso-wrap-distance-left:9pt;mso-wrap-distance-top:3.6pt;mso-wrap-distance-right:9pt;mso-wrap-distance-bottom:3.6pt;mso-position-horizontal:absolute;mso-position-horizontal-relative:text;mso-position-vertical:absolute;mso-position-vertical-relative:text;mso-width-percent:400;mso-height-percent:200;mso-width-relative:margin;mso-height-relative:margin;v-text-anchor:top" o:gfxdata="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">
+                <v:textbox style="mso-fit-shape-to-text:t">
+                  <w:txbxContent>
+                    <w:p>
+                      <w:pPr>
+                        <w:spacing w:after="0" w:line="240" w:lineRule="auto"/>
+                      </w:pPr>
+                      <w:r>
+                        <w:t>#include &lt;iostream&gt;</w:t>
+                      </w:r>
+                    </w:p>
+                    <w:p>
+                      <w:pPr>
+                        <w:spacing w:after="0" w:line="240" w:lineRule="auto"/>
+                      </w:pPr>
+                      <w:r>
+                        <w:t>#include &lt;math.h&gt;</w:t>
+                      </w:r>
+                    </w:p>
+                    <w:p>
+                      <w:pPr>
+                        <w:spacing w:after="0" w:line="240" w:lineRule="auto"/>
+                        <w:rPr>
+                          <w:lang w:val="en-US"/>
+                        </w:rPr>
+                      </w:pPr>
+                      <w:r>
+                        <w:t>using namespace std;</w:t>
+                      </w:r>
+                    </w:p>
+                    <w:p>
+                      <w:pPr>
+                        <w:spacing w:after="0" w:line="240" w:lineRule="auto"/>
+                        <w:rPr>
+                          <w:lang w:val="en-US"/>
+                        </w:rPr>
+                      </w:pPr>
+                    </w:p>
+                    <w:p>
+                      <w:pPr>
+                        <w:spacing w:after="0" w:line="240" w:lineRule="auto"/>
+                      </w:pPr>
+                      <w:r>
+                        <w:t>int main() {</w:t>
+                      </w:r>
+                    </w:p>
+                    <w:p>
+                      <w:pPr>
+                        <w:spacing w:after="0" w:line="240" w:lineRule="auto"/>
+                        <w:rPr>
+                          <w:lang w:val="en-US"/>
+                        </w:rPr>
+                      </w:pPr>
+                      <w:r>
+                        <w:t xml:space="preserve">  double k, y, t = 2.7;</w:t>
+                      </w:r>
+                    </w:p>
+                    <w:p>
+                      <w:pPr>
+                        <w:spacing w:after="0" w:line="240" w:lineRule="auto"/>
+                        <w:rPr>
+                          <w:lang w:val="en-US"/>
+                        </w:rPr>
+                      </w:pPr>
+                    </w:p>
+                    <w:p>
+                      <w:pPr>
+                        <w:spacing w:after="0" w:line="240" w:lineRule="auto"/>
+                      </w:pPr>
+                      <w:r>
+                        <w:t xml:space="preserve">  y = sqrt(pow(t, 3) - 1) + 3.31;</w:t>
+                      </w:r>
+                    </w:p>
+                    <w:p>
+                      <w:pPr>
+                        <w:spacing w:after="0" w:line="240" w:lineRule="auto"/>
+                        <w:rPr>
+                          <w:lang w:val="en-US"/>
+                        </w:rPr>
+                      </w:pPr>
+                      <w:r>
+                        <w:t xml:space="preserve">  k = sin((2 * y) + 1.21);</w:t>
+                      </w:r>
+                    </w:p>
+                    <w:p>
+                      <w:pPr>
+                        <w:spacing w:after="0" w:line="240" w:lineRule="auto"/>
+                        <w:rPr>
+                          <w:lang w:val="en-US"/>
+                        </w:rPr>
+                      </w:pPr>
+                    </w:p>
+                    <w:p>
+                      <w:pPr>
+                        <w:spacing w:after="0" w:line="240" w:lineRule="auto"/>
+                      </w:pPr>
+                      <w:r>
+                        <w:t xml:space="preserve">  cout &lt;&lt; "t = " &lt;&lt; t &lt;&lt; endl;</w:t>
+                      </w:r>
+                    </w:p>
+                    <w:p>
+                      <w:pPr>
+                        <w:spacing w:after="0" w:line="240" w:lineRule="auto"/>
+                      </w:pPr>
+                      <w:r>
+                        <w:t xml:space="preserve">  cout &lt;&lt; "y = " &lt;&lt; y &lt;&lt; endl;</w:t>
+                      </w:r>
+                    </w:p>
+                    <w:p>
+                      <w:pPr>
+                        <w:spacing w:after="0" w:line="240" w:lineRule="auto"/>
+                      </w:pPr>
+                      <w:r>
+                        <w:t xml:space="preserve">  cout &lt;&lt; "k = " &lt;&lt; k &lt;&lt; endl;</w:t>
+                      </w:r>
+                    </w:p>
+                    <w:p>
+                      <w:pPr>
+                        <w:spacing w:after="0" w:line="240" w:lineRule="auto"/>
+                      </w:pPr>
+                      <w:r>
+                        <w:t>}</w:t>
+                      </w:r>
+                    </w:p>
+                  </w:txbxContent>
+                </v:textbox>
+                <w10:wrap type="square"/>
+              </v:shape>
+            </w:pict>
+          </mc:Fallback>
+        </mc:AlternateContent>
+      </w:r>
       <w:r>
         <w:rPr>
           <w:noProof/>
@@ -5442,6 +8653,7 @@
           <w:szCs w:val="30"/>
           <w:lang w:val="uk-UA"/>
         </w:rPr>
+        <w:lastRenderedPageBreak/>
         <w:t xml:space="preserve">Завдання </w:t>
       </w:r>
       <w:r>
@@ -5586,9 +8798,9 @@
           <w:noProof/>
         </w:rPr>
         <w:drawing>
-          <wp:inline distT="0" distB="0" distL="0" distR="0" wp14:anchorId="0EA97D77" wp14:editId="1E065520">
-            <wp:extent cx="905933" cy="3581684"/>
-            <wp:effectExtent l="0" t="0" r="8890" b="0"/>
+          <wp:inline distT="0" distB="0" distL="0" distR="0" wp14:anchorId="0EA97D77" wp14:editId="339557A4">
+            <wp:extent cx="928050" cy="3669126"/>
+            <wp:effectExtent l="0" t="0" r="5715" b="7620"/>
             <wp:docPr id="1173647465" name="Picture 21"/>
             <wp:cNvGraphicFramePr>
               <a:graphicFrameLocks xmlns:a="http://schemas.openxmlformats.org/drawingml/2006/main" noChangeAspect="1"/>
@@ -5618,7 +8830,7 @@
                   <pic:spPr bwMode="auto">
                     <a:xfrm>
                       <a:off x="0" y="0"/>
-                      <a:ext cx="910486" cy="3599685"/>
+                      <a:ext cx="939432" cy="3714125"/>
                     </a:xfrm>
                     <a:prstGeom prst="rect">
                       <a:avLst/>
@@ -5680,12 +8892,269 @@
       </w:pPr>
       <w:r>
         <w:rPr>
+          <w:rFonts w:eastAsiaTheme="minorEastAsia"/>
+          <w:b/>
           <w:noProof/>
+          <w:sz w:val="28"/>
+          <w:szCs w:val="28"/>
+          <w:lang w:val="uk-UA"/>
+        </w:rPr>
+        <mc:AlternateContent>
+          <mc:Choice Requires="wps">
+            <w:drawing>
+              <wp:anchor distT="45720" distB="45720" distL="114300" distR="114300" simplePos="0" relativeHeight="251667456" behindDoc="0" locked="0" layoutInCell="1" allowOverlap="1" wp14:anchorId="5D46644F" wp14:editId="36349233">
+                <wp:simplePos x="0" y="0"/>
+                <wp:positionH relativeFrom="page">
+                  <wp:posOffset>5086350</wp:posOffset>
+                </wp:positionH>
+                <wp:positionV relativeFrom="paragraph">
+                  <wp:posOffset>1905</wp:posOffset>
+                </wp:positionV>
+                <wp:extent cx="1890395" cy="1404620"/>
+                <wp:effectExtent l="0" t="0" r="14605" b="26670"/>
+                <wp:wrapSquare wrapText="bothSides"/>
+                <wp:docPr id="951490446" name="Text Box 2"/>
+                <wp:cNvGraphicFramePr>
+                  <a:graphicFrameLocks xmlns:a="http://schemas.openxmlformats.org/drawingml/2006/main"/>
+                </wp:cNvGraphicFramePr>
+                <a:graphic xmlns:a="http://schemas.openxmlformats.org/drawingml/2006/main">
+                  <a:graphicData uri="http://schemas.microsoft.com/office/word/2010/wordprocessingShape">
+                    <wps:wsp>
+                      <wps:cNvSpPr txBox="1">
+                        <a:spLocks noChangeArrowheads="1"/>
+                      </wps:cNvSpPr>
+                      <wps:spPr bwMode="auto">
+                        <a:xfrm>
+                          <a:off x="0" y="0"/>
+                          <a:ext cx="1890395" cy="1404620"/>
+                        </a:xfrm>
+                        <a:prstGeom prst="rect">
+                          <a:avLst/>
+                        </a:prstGeom>
+                        <a:solidFill>
+                          <a:srgbClr val="FFFFFF"/>
+                        </a:solidFill>
+                        <a:ln w="9525">
+                          <a:solidFill>
+                            <a:srgbClr val="000000"/>
+                          </a:solidFill>
+                          <a:miter lim="800000"/>
+                          <a:headEnd/>
+                          <a:tailEnd/>
+                        </a:ln>
+                      </wps:spPr>
+                      <wps:txbx>
+                        <w:txbxContent>
+                          <w:p>
+                            <w:pPr>
+                              <w:spacing w:after="0" w:line="240" w:lineRule="auto"/>
+                            </w:pPr>
+                            <w:r>
+                              <w:t>#include &lt;iostream&gt;</w:t>
+                            </w:r>
+                          </w:p>
+                          <w:p>
+                            <w:pPr>
+                              <w:spacing w:after="0" w:line="240" w:lineRule="auto"/>
+                            </w:pPr>
+                            <w:r>
+                              <w:t>#include &lt;math.h&gt;</w:t>
+                            </w:r>
+                          </w:p>
+                          <w:p>
+                            <w:pPr>
+                              <w:spacing w:after="0" w:line="240" w:lineRule="auto"/>
+                            </w:pPr>
+                            <w:r>
+                              <w:t>using namespace std;</w:t>
+                            </w:r>
+                          </w:p>
+                          <w:p>
+                            <w:pPr>
+                              <w:spacing w:after="0" w:line="240" w:lineRule="auto"/>
+                            </w:pPr>
+                            <w:r>
+                              <w:t>int main() {</w:t>
+                            </w:r>
+                          </w:p>
+                          <w:p>
+                            <w:pPr>
+                              <w:spacing w:after="0" w:line="240" w:lineRule="auto"/>
+                              <w:rPr>
+                                <w:lang w:val="en-US"/>
+                              </w:rPr>
+                            </w:pPr>
+                            <w:r>
+                              <w:t xml:space="preserve">  double v, mult1, mult2, x = 16.55 * pow(10, -3), y = -2.75, z = 0.15;</w:t>
+                            </w:r>
+                          </w:p>
+                          <w:p>
+                            <w:pPr>
+                              <w:spacing w:after="0" w:line="240" w:lineRule="auto"/>
+                              <w:rPr>
+                                <w:lang w:val="en-US"/>
+                              </w:rPr>
+                            </w:pPr>
+                            <w:r>
+                              <w:t xml:space="preserve">  mult1 = sqrt(10 * (cbrt(x) + pow(x, y + 2)));</w:t>
+                            </w:r>
+                          </w:p>
+                          <w:p>
+                            <w:pPr>
+                              <w:spacing w:after="0" w:line="240" w:lineRule="auto"/>
+                            </w:pPr>
+                            <w:r>
+                              <w:t xml:space="preserve">  mult2 = pow(asin(z), 2) - abs(x - y);</w:t>
+                            </w:r>
+                          </w:p>
+                          <w:p>
+                            <w:pPr>
+                              <w:spacing w:after="0" w:line="240" w:lineRule="auto"/>
+                            </w:pPr>
+                            <w:r>
+                              <w:t xml:space="preserve">  v = mult1 * mult2;</w:t>
+                            </w:r>
+                          </w:p>
+                          <w:p>
+                            <w:pPr>
+                              <w:spacing w:after="0" w:line="240" w:lineRule="auto"/>
+                            </w:pPr>
+                            <w:r>
+                              <w:t xml:space="preserve">  cout &lt;&lt; "V = " &lt;&lt; v &lt;&lt; endl;</w:t>
+                            </w:r>
+                          </w:p>
+                          <w:p>
+                            <w:pPr>
+                              <w:spacing w:after="0" w:line="240" w:lineRule="auto"/>
+                            </w:pPr>
+                            <w:r>
+                              <w:t>}</w:t>
+                            </w:r>
+                          </w:p>
+                        </w:txbxContent>
+                      </wps:txbx>
+                      <wps:bodyPr rot="0" vert="horz" wrap="square" lIns="91440" tIns="45720" rIns="91440" bIns="45720" anchor="t" anchorCtr="0">
+                        <a:spAutoFit/>
+                      </wps:bodyPr>
+                    </wps:wsp>
+                  </a:graphicData>
+                </a:graphic>
+                <wp14:sizeRelH relativeFrom="margin">
+                  <wp14:pctWidth>0</wp14:pctWidth>
+                </wp14:sizeRelH>
+                <wp14:sizeRelV relativeFrom="margin">
+                  <wp14:pctHeight>20000</wp14:pctHeight>
+                </wp14:sizeRelV>
+              </wp:anchor>
+            </w:drawing>
+          </mc:Choice>
+          <mc:Fallback>
+            <w:pict>
+              <v:shape w14:anchorId="5D46644F" id="_x0000_s1030" type="#_x0000_t202" style="position:absolute;left:0;text-align:left;margin-left:400.5pt;margin-top:.15pt;width:148.85pt;height:110.6pt;z-index:251667456;visibility:visible;mso-wrap-style:square;mso-width-percent:0;mso-height-percent:200;mso-wrap-distance-left:9pt;mso-wrap-distance-top:3.6pt;mso-wrap-distance-right:9pt;mso-wrap-distance-bottom:3.6pt;mso-position-horizontal:absolute;mso-position-horizontal-relative:page;mso-position-vertical:absolute;mso-position-vertical-relative:text;mso-width-percent:0;mso-height-percent:200;mso-width-relative:margin;mso-height-relative:margin;v-text-anchor:top" o:gfxdata="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">
+                <v:textbox style="mso-fit-shape-to-text:t">
+                  <w:txbxContent>
+                    <w:p>
+                      <w:pPr>
+                        <w:spacing w:after="0" w:line="240" w:lineRule="auto"/>
+                      </w:pPr>
+                      <w:r>
+                        <w:t>#include &lt;iostream&gt;</w:t>
+                      </w:r>
+                    </w:p>
+                    <w:p>
+                      <w:pPr>
+                        <w:spacing w:after="0" w:line="240" w:lineRule="auto"/>
+                      </w:pPr>
+                      <w:r>
+                        <w:t>#include &lt;math.h&gt;</w:t>
+                      </w:r>
+                    </w:p>
+                    <w:p>
+                      <w:pPr>
+                        <w:spacing w:after="0" w:line="240" w:lineRule="auto"/>
+                      </w:pPr>
+                      <w:r>
+                        <w:t>using namespace std;</w:t>
+                      </w:r>
+                    </w:p>
+                    <w:p>
+                      <w:pPr>
+                        <w:spacing w:after="0" w:line="240" w:lineRule="auto"/>
+                      </w:pPr>
+                      <w:r>
+                        <w:t>int main() {</w:t>
+                      </w:r>
+                    </w:p>
+                    <w:p>
+                      <w:pPr>
+                        <w:spacing w:after="0" w:line="240" w:lineRule="auto"/>
+                        <w:rPr>
+                          <w:lang w:val="en-US"/>
+                        </w:rPr>
+                      </w:pPr>
+                      <w:r>
+                        <w:t xml:space="preserve">  double v, mult1, mult2, x = 16.55 * pow(10, -3), y = -2.75, z = 0.15;</w:t>
+                      </w:r>
+                    </w:p>
+                    <w:p>
+                      <w:pPr>
+                        <w:spacing w:after="0" w:line="240" w:lineRule="auto"/>
+                        <w:rPr>
+                          <w:lang w:val="en-US"/>
+                        </w:rPr>
+                      </w:pPr>
+                      <w:r>
+                        <w:t xml:space="preserve">  mult1 = sqrt(10 * (cbrt(x) + pow(x, y + 2)));</w:t>
+                      </w:r>
+                    </w:p>
+                    <w:p>
+                      <w:pPr>
+                        <w:spacing w:after="0" w:line="240" w:lineRule="auto"/>
+                      </w:pPr>
+                      <w:r>
+                        <w:t xml:space="preserve">  mult2 = pow(asin(z), 2) - abs(x - y);</w:t>
+                      </w:r>
+                    </w:p>
+                    <w:p>
+                      <w:pPr>
+                        <w:spacing w:after="0" w:line="240" w:lineRule="auto"/>
+                      </w:pPr>
+                      <w:r>
+                        <w:t xml:space="preserve">  v = mult1 * mult2;</w:t>
+                      </w:r>
+                    </w:p>
+                    <w:p>
+                      <w:pPr>
+                        <w:spacing w:after="0" w:line="240" w:lineRule="auto"/>
+                      </w:pPr>
+                      <w:r>
+                        <w:t xml:space="preserve">  cout &lt;&lt; "V = " &lt;&lt; v &lt;&lt; endl;</w:t>
+                      </w:r>
+                    </w:p>
+                    <w:p>
+                      <w:pPr>
+                        <w:spacing w:after="0" w:line="240" w:lineRule="auto"/>
+                      </w:pPr>
+                      <w:r>
+                        <w:t>}</w:t>
+                      </w:r>
+                    </w:p>
+                  </w:txbxContent>
+                </v:textbox>
+                <w10:wrap type="square" anchorx="page"/>
+              </v:shape>
+            </w:pict>
+          </mc:Fallback>
+        </mc:AlternateContent>
+      </w:r>
+      <w:r>
+        <w:rPr>
+          <w:noProof/>
         </w:rPr>
         <w:drawing>
-          <wp:inline distT="0" distB="0" distL="0" distR="0" wp14:anchorId="24A39A99" wp14:editId="1452832C">
-            <wp:extent cx="4660292" cy="1969709"/>
-            <wp:effectExtent l="0" t="0" r="6985" b="0"/>
+          <wp:inline distT="0" distB="0" distL="0" distR="0" wp14:anchorId="24A39A99" wp14:editId="11784816">
+            <wp:extent cx="3980330" cy="1969135"/>
+            <wp:effectExtent l="0" t="0" r="1270" b="0"/>
             <wp:docPr id="1067651639" name="Picture 22"/>
             <wp:cNvGraphicFramePr>
               <a:graphicFrameLocks xmlns:a="http://schemas.openxmlformats.org/drawingml/2006/main" noChangeAspect="1"/>
@@ -5715,7 +9184,7 @@
                   <pic:spPr bwMode="auto">
                     <a:xfrm>
                       <a:off x="0" y="0"/>
-                      <a:ext cx="4671299" cy="1974361"/>
+                      <a:ext cx="3994732" cy="1976260"/>
                     </a:xfrm>
                     <a:prstGeom prst="rect">
                       <a:avLst/>
@@ -5758,6 +9227,7 @@
           <w:szCs w:val="28"/>
           <w:lang w:val="uk-UA"/>
         </w:rPr>
+        <w:lastRenderedPageBreak/>
         <w:t>Результат:</w:t>
       </w:r>
     </w:p>
@@ -6247,6 +9717,39 @@
     </w:p>
     <w:p>
       <w:pPr>
+        <w:rPr>
+          <w:rFonts w:eastAsiaTheme="minorEastAsia"/>
+          <w:b/>
+          <w:sz w:val="28"/>
+          <w:szCs w:val="28"/>
+          <w:lang w:val="en-US"/>
+        </w:rPr>
+      </w:pPr>
+    </w:p>
+    <w:p>
+      <w:pPr>
+        <w:rPr>
+          <w:rFonts w:eastAsiaTheme="minorEastAsia"/>
+          <w:b/>
+          <w:sz w:val="28"/>
+          <w:szCs w:val="28"/>
+          <w:lang w:val="en-US"/>
+        </w:rPr>
+      </w:pPr>
+    </w:p>
+    <w:p>
+      <w:pPr>
+        <w:rPr>
+          <w:rFonts w:eastAsiaTheme="minorEastAsia"/>
+          <w:b/>
+          <w:sz w:val="28"/>
+          <w:szCs w:val="28"/>
+          <w:lang w:val="en-US"/>
+        </w:rPr>
+      </w:pPr>
+    </w:p>
+    <w:p>
+      <w:pPr>
         <w:ind w:left="30"/>
         <w:jc w:val="center"/>
         <w:rPr>
@@ -6254,60 +9757,375 @@
           <w:b/>
           <w:sz w:val="28"/>
           <w:szCs w:val="28"/>
-          <w:lang w:val="en-US"/>
-        </w:rPr>
-      </w:pPr>
+          <w:lang w:val="uk-UA"/>
+        </w:rPr>
+      </w:pPr>
+      <w:r>
+        <w:rPr>
+          <w:rFonts w:eastAsiaTheme="minorEastAsia"/>
+          <w:b/>
+          <w:sz w:val="28"/>
+          <w:szCs w:val="28"/>
+          <w:lang w:val="uk-UA"/>
+        </w:rPr>
+        <w:t>Код:</w:t>
+      </w:r>
     </w:p>
     <w:p>
       <w:pPr>
         <w:ind w:left="30"/>
         <w:jc w:val="center"/>
         <w:rPr>
+          <w:szCs w:val="28"/>
+        </w:rPr>
+      </w:pPr>
+      <w:r>
+        <w:rPr>
           <w:rFonts w:eastAsiaTheme="minorEastAsia"/>
           <w:b/>
-          <w:sz w:val="28"/>
-          <w:szCs w:val="28"/>
-          <w:lang w:val="en-US"/>
-        </w:rPr>
-      </w:pPr>
-    </w:p>
-    <w:p>
-      <w:pPr>
-        <w:ind w:left="30"/>
-        <w:jc w:val="center"/>
-        <w:rPr>
-          <w:rFonts w:eastAsiaTheme="minorEastAsia"/>
-          <w:b/>
+          <w:noProof/>
           <w:sz w:val="28"/>
           <w:szCs w:val="28"/>
           <w:lang w:val="uk-UA"/>
         </w:rPr>
-      </w:pPr>
-      <w:r>
-        <w:rPr>
-          <w:rFonts w:eastAsiaTheme="minorEastAsia"/>
-          <w:b/>
-          <w:sz w:val="28"/>
-          <w:szCs w:val="28"/>
-          <w:lang w:val="uk-UA"/>
-        </w:rPr>
-        <w:t>Код:</w:t>
-      </w:r>
-    </w:p>
-    <w:p>
-      <w:pPr>
-        <w:ind w:left="30"/>
-        <w:jc w:val="center"/>
-        <w:rPr>
-          <w:szCs w:val="28"/>
-        </w:rPr>
-      </w:pPr>
+        <mc:AlternateContent>
+          <mc:Choice Requires="wps">
+            <w:drawing>
+              <wp:anchor distT="45720" distB="45720" distL="114300" distR="114300" simplePos="0" relativeHeight="251669504" behindDoc="0" locked="0" layoutInCell="1" allowOverlap="1" wp14:anchorId="56ACEBA8" wp14:editId="21F38F32">
+                <wp:simplePos x="0" y="0"/>
+                <wp:positionH relativeFrom="page">
+                  <wp:posOffset>4146139</wp:posOffset>
+                </wp:positionH>
+                <wp:positionV relativeFrom="paragraph">
+                  <wp:posOffset>7049</wp:posOffset>
+                </wp:positionV>
+                <wp:extent cx="1890395" cy="1404620"/>
+                <wp:effectExtent l="0" t="0" r="14605" b="26670"/>
+                <wp:wrapSquare wrapText="bothSides"/>
+                <wp:docPr id="83795880" name="Text Box 2"/>
+                <wp:cNvGraphicFramePr>
+                  <a:graphicFrameLocks xmlns:a="http://schemas.openxmlformats.org/drawingml/2006/main"/>
+                </wp:cNvGraphicFramePr>
+                <a:graphic xmlns:a="http://schemas.openxmlformats.org/drawingml/2006/main">
+                  <a:graphicData uri="http://schemas.microsoft.com/office/word/2010/wordprocessingShape">
+                    <wps:wsp>
+                      <wps:cNvSpPr txBox="1">
+                        <a:spLocks noChangeArrowheads="1"/>
+                      </wps:cNvSpPr>
+                      <wps:spPr bwMode="auto">
+                        <a:xfrm>
+                          <a:off x="0" y="0"/>
+                          <a:ext cx="1890395" cy="1404620"/>
+                        </a:xfrm>
+                        <a:prstGeom prst="rect">
+                          <a:avLst/>
+                        </a:prstGeom>
+                        <a:solidFill>
+                          <a:srgbClr val="FFFFFF"/>
+                        </a:solidFill>
+                        <a:ln w="9525">
+                          <a:solidFill>
+                            <a:srgbClr val="000000"/>
+                          </a:solidFill>
+                          <a:miter lim="800000"/>
+                          <a:headEnd/>
+                          <a:tailEnd/>
+                        </a:ln>
+                      </wps:spPr>
+                      <wps:txbx>
+                        <w:txbxContent>
+                          <w:p>
+                            <w:pPr>
+                              <w:spacing w:after="0" w:line="240" w:lineRule="auto"/>
+                            </w:pPr>
+                            <w:r>
+                              <w:t>#include &lt;iostream&gt;</w:t>
+                            </w:r>
+                          </w:p>
+                          <w:p>
+                            <w:pPr>
+                              <w:spacing w:after="0" w:line="240" w:lineRule="auto"/>
+                            </w:pPr>
+                            <w:r>
+                              <w:t>#include &lt;math.h&gt;</w:t>
+                            </w:r>
+                          </w:p>
+                          <w:p>
+                            <w:pPr>
+                              <w:spacing w:after="0" w:line="240" w:lineRule="auto"/>
+                            </w:pPr>
+                            <w:r>
+                              <w:t>using namespace std;</w:t>
+                            </w:r>
+                          </w:p>
+                          <w:p>
+                            <w:pPr>
+                              <w:spacing w:after="0" w:line="240" w:lineRule="auto"/>
+                            </w:pPr>
+                            <w:r>
+                              <w:t>int main() {</w:t>
+                            </w:r>
+                          </w:p>
+                          <w:p>
+                            <w:pPr>
+                              <w:spacing w:after="0" w:line="240" w:lineRule="auto"/>
+                            </w:pPr>
+                            <w:r>
+                              <w:t xml:space="preserve">  double x, y;</w:t>
+                            </w:r>
+                          </w:p>
+                          <w:p>
+                            <w:pPr>
+                              <w:spacing w:after="0" w:line="240" w:lineRule="auto"/>
+                            </w:pPr>
+                            <w:r>
+                              <w:t xml:space="preserve">  cout &lt;&lt; "Enter a number: ";</w:t>
+                            </w:r>
+                          </w:p>
+                          <w:p>
+                            <w:pPr>
+                              <w:spacing w:after="0" w:line="240" w:lineRule="auto"/>
+                            </w:pPr>
+                            <w:r>
+                              <w:t xml:space="preserve">  cin &gt;&gt; x;</w:t>
+                            </w:r>
+                          </w:p>
+                          <w:p>
+                            <w:pPr>
+                              <w:spacing w:after="0" w:line="240" w:lineRule="auto"/>
+                            </w:pPr>
+                            <w:r>
+                              <w:t xml:space="preserve">  if (x &lt; -2) {</w:t>
+                            </w:r>
+                          </w:p>
+                          <w:p>
+                            <w:pPr>
+                              <w:spacing w:after="0" w:line="240" w:lineRule="auto"/>
+                            </w:pPr>
+                            <w:r>
+                              <w:t xml:space="preserve">    y = (4 * pow(x, 2)) + (2 * x);</w:t>
+                            </w:r>
+                          </w:p>
+                          <w:p>
+                            <w:pPr>
+                              <w:spacing w:after="0" w:line="240" w:lineRule="auto"/>
+                            </w:pPr>
+                            <w:r>
+                              <w:t xml:space="preserve">  } else if (-2 &lt;= x &amp;&amp; x &lt; 3) {</w:t>
+                            </w:r>
+                          </w:p>
+                          <w:p>
+                            <w:pPr>
+                              <w:spacing w:after="0" w:line="240" w:lineRule="auto"/>
+                            </w:pPr>
+                            <w:r>
+                              <w:t xml:space="preserve">    y = (2 * x) - 1;</w:t>
+                            </w:r>
+                          </w:p>
+                          <w:p>
+                            <w:pPr>
+                              <w:spacing w:after="0" w:line="240" w:lineRule="auto"/>
+                            </w:pPr>
+                            <w:r>
+                              <w:t xml:space="preserve">  } else {</w:t>
+                            </w:r>
+                          </w:p>
+                          <w:p>
+                            <w:pPr>
+                              <w:spacing w:after="0" w:line="240" w:lineRule="auto"/>
+                            </w:pPr>
+                            <w:r>
+                              <w:t xml:space="preserve">    y = x + 2;</w:t>
+                            </w:r>
+                          </w:p>
+                          <w:p>
+                            <w:pPr>
+                              <w:spacing w:after="0" w:line="240" w:lineRule="auto"/>
+                            </w:pPr>
+                            <w:r>
+                              <w:t xml:space="preserve">  }</w:t>
+                            </w:r>
+                          </w:p>
+                          <w:p>
+                            <w:pPr>
+                              <w:spacing w:after="0" w:line="240" w:lineRule="auto"/>
+                            </w:pPr>
+                            <w:r>
+                              <w:t xml:space="preserve">  cout &lt;&lt; "y = " &lt;&lt; y &lt;&lt; endl;</w:t>
+                            </w:r>
+                          </w:p>
+                          <w:p>
+                            <w:pPr>
+                              <w:spacing w:after="0" w:line="240" w:lineRule="auto"/>
+                            </w:pPr>
+                            <w:r>
+                              <w:t>}</w:t>
+                            </w:r>
+                          </w:p>
+                        </w:txbxContent>
+                      </wps:txbx>
+                      <wps:bodyPr rot="0" vert="horz" wrap="square" lIns="91440" tIns="45720" rIns="91440" bIns="45720" anchor="t" anchorCtr="0">
+                        <a:spAutoFit/>
+                      </wps:bodyPr>
+                    </wps:wsp>
+                  </a:graphicData>
+                </a:graphic>
+                <wp14:sizeRelH relativeFrom="margin">
+                  <wp14:pctWidth>0</wp14:pctWidth>
+                </wp14:sizeRelH>
+                <wp14:sizeRelV relativeFrom="margin">
+                  <wp14:pctHeight>20000</wp14:pctHeight>
+                </wp14:sizeRelV>
+              </wp:anchor>
+            </w:drawing>
+          </mc:Choice>
+          <mc:Fallback>
+            <w:pict>
+              <v:shape w14:anchorId="56ACEBA8" id="_x0000_s1031" type="#_x0000_t202" style="position:absolute;left:0;text-align:left;margin-left:326.45pt;margin-top:.55pt;width:148.85pt;height:110.6pt;z-index:251669504;visibility:visible;mso-wrap-style:square;mso-width-percent:0;mso-height-percent:200;mso-wrap-distance-left:9pt;mso-wrap-distance-top:3.6pt;mso-wrap-distance-right:9pt;mso-wrap-distance-bottom:3.6pt;mso-position-horizontal:absolute;mso-position-horizontal-relative:page;mso-position-vertical:absolute;mso-position-vertical-relative:text;mso-width-percent:0;mso-height-percent:200;mso-width-relative:margin;mso-height-relative:margin;v-text-anchor:top" o:gfxdata="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">
+                <v:textbox style="mso-fit-shape-to-text:t">
+                  <w:txbxContent>
+                    <w:p>
+                      <w:pPr>
+                        <w:spacing w:after="0" w:line="240" w:lineRule="auto"/>
+                      </w:pPr>
+                      <w:r>
+                        <w:t>#include &lt;iostream&gt;</w:t>
+                      </w:r>
+                    </w:p>
+                    <w:p>
+                      <w:pPr>
+                        <w:spacing w:after="0" w:line="240" w:lineRule="auto"/>
+                      </w:pPr>
+                      <w:r>
+                        <w:t>#include &lt;math.h&gt;</w:t>
+                      </w:r>
+                    </w:p>
+                    <w:p>
+                      <w:pPr>
+                        <w:spacing w:after="0" w:line="240" w:lineRule="auto"/>
+                      </w:pPr>
+                      <w:r>
+                        <w:t>using namespace std;</w:t>
+                      </w:r>
+                    </w:p>
+                    <w:p>
+                      <w:pPr>
+                        <w:spacing w:after="0" w:line="240" w:lineRule="auto"/>
+                      </w:pPr>
+                      <w:r>
+                        <w:t>int main() {</w:t>
+                      </w:r>
+                    </w:p>
+                    <w:p>
+                      <w:pPr>
+                        <w:spacing w:after="0" w:line="240" w:lineRule="auto"/>
+                      </w:pPr>
+                      <w:r>
+                        <w:t xml:space="preserve">  double x, y;</w:t>
+                      </w:r>
+                    </w:p>
+                    <w:p>
+                      <w:pPr>
+                        <w:spacing w:after="0" w:line="240" w:lineRule="auto"/>
+                      </w:pPr>
+                      <w:r>
+                        <w:t xml:space="preserve">  cout &lt;&lt; "Enter a number: ";</w:t>
+                      </w:r>
+                    </w:p>
+                    <w:p>
+                      <w:pPr>
+                        <w:spacing w:after="0" w:line="240" w:lineRule="auto"/>
+                      </w:pPr>
+                      <w:r>
+                        <w:t xml:space="preserve">  cin &gt;&gt; x;</w:t>
+                      </w:r>
+                    </w:p>
+                    <w:p>
+                      <w:pPr>
+                        <w:spacing w:after="0" w:line="240" w:lineRule="auto"/>
+                      </w:pPr>
+                      <w:r>
+                        <w:t xml:space="preserve">  if (x &lt; -2) {</w:t>
+                      </w:r>
+                    </w:p>
+                    <w:p>
+                      <w:pPr>
+                        <w:spacing w:after="0" w:line="240" w:lineRule="auto"/>
+                      </w:pPr>
+                      <w:r>
+                        <w:t xml:space="preserve">    y = (4 * pow(x, 2)) + (2 * x);</w:t>
+                      </w:r>
+                    </w:p>
+                    <w:p>
+                      <w:pPr>
+                        <w:spacing w:after="0" w:line="240" w:lineRule="auto"/>
+                      </w:pPr>
+                      <w:r>
+                        <w:t xml:space="preserve">  } else if (-2 &lt;= x &amp;&amp; x &lt; 3) {</w:t>
+                      </w:r>
+                    </w:p>
+                    <w:p>
+                      <w:pPr>
+                        <w:spacing w:after="0" w:line="240" w:lineRule="auto"/>
+                      </w:pPr>
+                      <w:r>
+                        <w:t xml:space="preserve">    y = (2 * x) - 1;</w:t>
+                      </w:r>
+                    </w:p>
+                    <w:p>
+                      <w:pPr>
+                        <w:spacing w:after="0" w:line="240" w:lineRule="auto"/>
+                      </w:pPr>
+                      <w:r>
+                        <w:t xml:space="preserve">  } else {</w:t>
+                      </w:r>
+                    </w:p>
+                    <w:p>
+                      <w:pPr>
+                        <w:spacing w:after="0" w:line="240" w:lineRule="auto"/>
+                      </w:pPr>
+                      <w:r>
+                        <w:t xml:space="preserve">    y = x + 2;</w:t>
+                      </w:r>
+                    </w:p>
+                    <w:p>
+                      <w:pPr>
+                        <w:spacing w:after="0" w:line="240" w:lineRule="auto"/>
+                      </w:pPr>
+                      <w:r>
+                        <w:t xml:space="preserve">  }</w:t>
+                      </w:r>
+                    </w:p>
+                    <w:p>
+                      <w:pPr>
+                        <w:spacing w:after="0" w:line="240" w:lineRule="auto"/>
+                      </w:pPr>
+                      <w:r>
+                        <w:t xml:space="preserve">  cout &lt;&lt; "y = " &lt;&lt; y &lt;&lt; endl;</w:t>
+                      </w:r>
+                    </w:p>
+                    <w:p>
+                      <w:pPr>
+                        <w:spacing w:after="0" w:line="240" w:lineRule="auto"/>
+                      </w:pPr>
+                      <w:r>
+                        <w:t>}</w:t>
+                      </w:r>
+                    </w:p>
+                  </w:txbxContent>
+                </v:textbox>
+                <w10:wrap type="square" anchorx="page"/>
+              </v:shape>
+            </w:pict>
+          </mc:Fallback>
+        </mc:AlternateContent>
+      </w:r>
       <w:r>
         <w:rPr>
           <w:noProof/>
         </w:rPr>
         <w:drawing>
-          <wp:inline distT="0" distB="0" distL="0" distR="0" wp14:anchorId="492ECB35" wp14:editId="23368B98">
+          <wp:inline distT="0" distB="0" distL="0" distR="0" wp14:anchorId="492ECB35" wp14:editId="3E85269E">
             <wp:extent cx="2374900" cy="3139850"/>
             <wp:effectExtent l="0" t="0" r="6350" b="3810"/>
             <wp:docPr id="2054428313" name="Picture 24"/>
@@ -6373,7 +10191,7 @@
           <w:b/>
           <w:sz w:val="28"/>
           <w:szCs w:val="28"/>
-          <w:lang w:val="uk-UA"/>
+          <w:lang w:val="en-US"/>
         </w:rPr>
       </w:pPr>
       <w:r>
@@ -15777,7 +19595,7 @@
                     <v:h position="#0,topLeft" switch="" xrange="0,10800"/>
                   </v:handles>
                 </v:shapetype>
-                <v:shape id="AutoShape 7" o:spid="_x0000_s1026" type="#_x0000_t185" style="position:absolute;margin-left:0;margin-top:0;width:45.25pt;height:18.8pt;z-index:251661312;visibility:visible;mso-wrap-style:square;mso-width-percent:100;mso-height-percent:0;mso-wrap-distance-left:9pt;mso-wrap-distance-top:0;mso-wrap-distance-right:9pt;mso-wrap-distance-bottom:0;mso-position-horizontal:center;mso-position-horizontal-relative:margin;mso-position-vertical:center;mso-position-vertical-relative:bottom-margin-area;mso-width-percent:100;mso-height-percent:0;mso-width-relative:margin;mso-height-relative:bottom-margin-area;v-text-anchor:top" o:gfxdata="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" filled="t" fillcolor="white [3212]" strokecolor="gray [1629]" strokeweight="2.25pt">
+                <v:shape id="AutoShape 7" o:spid="_x0000_s1032" type="#_x0000_t185" style="position:absolute;margin-left:0;margin-top:0;width:45.25pt;height:18.8pt;z-index:251661312;visibility:visible;mso-wrap-style:square;mso-width-percent:100;mso-height-percent:0;mso-wrap-distance-left:9pt;mso-wrap-distance-top:0;mso-wrap-distance-right:9pt;mso-wrap-distance-bottom:0;mso-position-horizontal:center;mso-position-horizontal-relative:margin;mso-position-vertical:center;mso-position-vertical-relative:bottom-margin-area;mso-width-percent:100;mso-height-percent:0;mso-width-relative:margin;mso-height-relative:bottom-margin-area;v-text-anchor:top" o:gfxdata="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" filled="t" fillcolor="white [3212]" strokecolor="gray [1629]" strokeweight="2.25pt">
                   <v:textbox inset=",0,,0">
                     <w:txbxContent>
                       <w:p>

</xml_diff>